<commit_message>
Aufgeräumt - Timing mit Erklärung
</commit_message>
<xml_diff>
--- a/Timing.docx
+++ b/Timing.docx
@@ -3,13 +3,991 @@
 <w:document xmlns:wpc="http://schemas.microsoft.com/office/word/2010/wordprocessingCanvas" xmlns:cx="http://schemas.microsoft.com/office/drawing/2014/chartex" xmlns:cx1="http://schemas.microsoft.com/office/drawing/2015/9/8/chartex" xmlns:cx2="http://schemas.microsoft.com/office/drawing/2015/10/21/chartex" xmlns:mc="http://schemas.openxmlformats.org/markup-compatibility/2006" xmlns:o="urn:schemas-microsoft-com:office:office" xmlns:r="http://schemas.openxmlformats.org/officeDocument/2006/relationships" xmlns:m="http://schemas.openxmlformats.org/officeDocument/2006/math" xmlns:v="urn:schemas-microsoft-com:vml" xmlns:wp14="http://schemas.microsoft.com/office/word/2010/wordprocessingDrawing" xmlns:wp="http://schemas.openxmlformats.org/drawingml/2006/wordprocessingDrawing" xmlns:w10="urn:schemas-microsoft-com:office:word" xmlns:w="http://schemas.openxmlformats.org/wordprocessingml/2006/main" xmlns:w14="http://schemas.microsoft.com/office/word/2010/wordml" xmlns:w15="http://schemas.microsoft.com/office/word/2012/wordml" xmlns:w16se="http://schemas.microsoft.com/office/word/2015/wordml/symex" xmlns:wpg="http://schemas.microsoft.com/office/word/2010/wordprocessingGroup" xmlns:wpi="http://schemas.microsoft.com/office/word/2010/wordprocessingInk" xmlns:wne="http://schemas.microsoft.com/office/word/2006/wordml" xmlns:wps="http://schemas.microsoft.com/office/word/2010/wordprocessingShape" mc:Ignorable="w14 w15 w16se wp14">
   <w:body>
     <w:p>
+      <w:pPr>
+        <w:rPr>
+          <w:b/>
+          <w:sz w:val="40"/>
+        </w:rPr>
+      </w:pPr>
       <w:r>
+        <w:rPr>
+          <w:b/>
+          <w:sz w:val="40"/>
+        </w:rPr>
         <w:t>Decoder</w:t>
       </w:r>
-      <w:bookmarkStart w:id="0" w:name="_GoBack"/>
-      <w:bookmarkEnd w:id="0"/>
     </w:p>
+    <w:tbl>
+      <w:tblPr>
+        <w:tblStyle w:val="Tabellenraster"/>
+        <w:tblW w:w="0" w:type="auto"/>
+        <w:tblLook w:val="04A0" w:firstRow="1" w:lastRow="0" w:firstColumn="1" w:lastColumn="0" w:noHBand="0" w:noVBand="1"/>
+      </w:tblPr>
+      <w:tblGrid>
+        <w:gridCol w:w="835"/>
+        <w:gridCol w:w="3428"/>
+        <w:gridCol w:w="2312"/>
+        <w:gridCol w:w="4545"/>
+        <w:gridCol w:w="3429"/>
+      </w:tblGrid>
+      <w:tr>
+        <w:trPr>
+          <w:trHeight w:val="373"/>
+        </w:trPr>
+        <w:tc>
+          <w:tcPr>
+            <w:tcW w:w="835" w:type="dxa"/>
+          </w:tcPr>
+          <w:p>
+            <w:pPr>
+              <w:jc w:val="center"/>
+              <w:rPr>
+                <w:b/>
+              </w:rPr>
+            </w:pPr>
+          </w:p>
+        </w:tc>
+        <w:tc>
+          <w:tcPr>
+            <w:tcW w:w="3428" w:type="dxa"/>
+          </w:tcPr>
+          <w:p>
+            <w:pPr>
+              <w:jc w:val="center"/>
+              <w:rPr>
+                <w:b/>
+              </w:rPr>
+            </w:pPr>
+            <w:r>
+              <w:rPr>
+                <w:b/>
+              </w:rPr>
+              <w:t>D0 (LED3)</w:t>
+            </w:r>
+          </w:p>
+        </w:tc>
+        <w:tc>
+          <w:tcPr>
+            <w:tcW w:w="2312" w:type="dxa"/>
+          </w:tcPr>
+          <w:p>
+            <w:pPr>
+              <w:jc w:val="center"/>
+              <w:rPr>
+                <w:b/>
+              </w:rPr>
+            </w:pPr>
+            <w:r>
+              <w:rPr>
+                <w:b/>
+              </w:rPr>
+              <w:t>D1 (LED2)</w:t>
+            </w:r>
+          </w:p>
+        </w:tc>
+        <w:tc>
+          <w:tcPr>
+            <w:tcW w:w="4545" w:type="dxa"/>
+          </w:tcPr>
+          <w:p>
+            <w:pPr>
+              <w:jc w:val="center"/>
+              <w:rPr>
+                <w:b/>
+              </w:rPr>
+            </w:pPr>
+            <w:r>
+              <w:rPr>
+                <w:b/>
+              </w:rPr>
+              <w:t>D2 (LED1)</w:t>
+            </w:r>
+          </w:p>
+        </w:tc>
+        <w:tc>
+          <w:tcPr>
+            <w:tcW w:w="3429" w:type="dxa"/>
+          </w:tcPr>
+          <w:p>
+            <w:pPr>
+              <w:jc w:val="center"/>
+              <w:rPr>
+                <w:b/>
+              </w:rPr>
+            </w:pPr>
+            <w:r>
+              <w:rPr>
+                <w:b/>
+              </w:rPr>
+              <w:t>D3 (LED0)</w:t>
+            </w:r>
+          </w:p>
+        </w:tc>
+      </w:tr>
+      <w:tr>
+        <w:trPr>
+          <w:trHeight w:val="726"/>
+        </w:trPr>
+        <w:tc>
+          <w:tcPr>
+            <w:tcW w:w="835" w:type="dxa"/>
+            <w:vAlign w:val="center"/>
+          </w:tcPr>
+          <w:p>
+            <w:pPr>
+              <w:rPr>
+                <w:b/>
+              </w:rPr>
+            </w:pPr>
+            <w:r>
+              <w:rPr>
+                <w:b/>
+              </w:rPr>
+              <w:t>OFF</w:t>
+            </w:r>
+          </w:p>
+        </w:tc>
+        <w:tc>
+          <w:tcPr>
+            <w:tcW w:w="3428" w:type="dxa"/>
+            <w:vAlign w:val="center"/>
+          </w:tcPr>
+          <w:p>
+            <w:r>
+              <w:t xml:space="preserve">Enter </w:t>
+            </w:r>
+            <w:proofErr w:type="spellStart"/>
+            <w:r>
+              <w:t>SWI_Decode_Buffer</w:t>
+            </w:r>
+            <w:proofErr w:type="spellEnd"/>
+          </w:p>
+        </w:tc>
+        <w:tc>
+          <w:tcPr>
+            <w:tcW w:w="2312" w:type="dxa"/>
+            <w:vAlign w:val="center"/>
+          </w:tcPr>
+          <w:p>
+            <w:r>
+              <w:t>Enter EDMA_HWI</w:t>
+            </w:r>
+          </w:p>
+        </w:tc>
+        <w:tc>
+          <w:tcPr>
+            <w:tcW w:w="4545" w:type="dxa"/>
+            <w:vAlign w:val="center"/>
+          </w:tcPr>
+          <w:p>
+            <w:r>
+              <w:t xml:space="preserve">Enter </w:t>
+            </w:r>
+            <w:proofErr w:type="spellStart"/>
+            <w:r>
+              <w:t>SWI_</w:t>
+            </w:r>
+            <w:r>
+              <w:t>BSPLink_In_Ping</w:t>
+            </w:r>
+            <w:proofErr w:type="spellEnd"/>
+            <w:r>
+              <w:t>/</w:t>
+            </w:r>
+            <w:proofErr w:type="spellStart"/>
+            <w:r>
+              <w:t>Pong</w:t>
+            </w:r>
+            <w:proofErr w:type="spellEnd"/>
+          </w:p>
+          <w:p>
+            <w:r>
+              <w:t>(</w:t>
+            </w:r>
+            <w:proofErr w:type="spellStart"/>
+            <w:r>
+              <w:t>write</w:t>
+            </w:r>
+            <w:proofErr w:type="spellEnd"/>
+            <w:r>
+              <w:t xml:space="preserve"> Ping/</w:t>
+            </w:r>
+            <w:proofErr w:type="spellStart"/>
+            <w:r>
+              <w:t>Pong</w:t>
+            </w:r>
+            <w:proofErr w:type="spellEnd"/>
+            <w:r>
+              <w:t xml:space="preserve"> </w:t>
+            </w:r>
+            <w:proofErr w:type="spellStart"/>
+            <w:r>
+              <w:t>to</w:t>
+            </w:r>
+            <w:proofErr w:type="spellEnd"/>
+            <w:r>
+              <w:t xml:space="preserve"> </w:t>
+            </w:r>
+            <w:proofErr w:type="spellStart"/>
+            <w:r>
+              <w:t>Decoding_Buffer</w:t>
+            </w:r>
+            <w:proofErr w:type="spellEnd"/>
+            <w:r>
+              <w:t>)</w:t>
+            </w:r>
+          </w:p>
+        </w:tc>
+        <w:tc>
+          <w:tcPr>
+            <w:tcW w:w="3429" w:type="dxa"/>
+            <w:vAlign w:val="center"/>
+          </w:tcPr>
+          <w:p>
+            <w:r>
+              <w:t xml:space="preserve">Enter </w:t>
+            </w:r>
+            <w:proofErr w:type="spellStart"/>
+            <w:r>
+              <w:t>SWI_ADC_OUT_Ping</w:t>
+            </w:r>
+            <w:proofErr w:type="spellEnd"/>
+          </w:p>
+        </w:tc>
+      </w:tr>
+      <w:tr>
+        <w:trPr>
+          <w:trHeight w:val="352"/>
+        </w:trPr>
+        <w:tc>
+          <w:tcPr>
+            <w:tcW w:w="835" w:type="dxa"/>
+            <w:vAlign w:val="center"/>
+          </w:tcPr>
+          <w:p>
+            <w:pPr>
+              <w:rPr>
+                <w:b/>
+              </w:rPr>
+            </w:pPr>
+            <w:r>
+              <w:rPr>
+                <w:b/>
+              </w:rPr>
+              <w:t>ON</w:t>
+            </w:r>
+          </w:p>
+        </w:tc>
+        <w:tc>
+          <w:tcPr>
+            <w:tcW w:w="3428" w:type="dxa"/>
+            <w:vAlign w:val="center"/>
+          </w:tcPr>
+          <w:p>
+            <w:proofErr w:type="spellStart"/>
+            <w:r>
+              <w:t>Leave</w:t>
+            </w:r>
+            <w:proofErr w:type="spellEnd"/>
+            <w:r>
+              <w:t xml:space="preserve"> </w:t>
+            </w:r>
+            <w:proofErr w:type="spellStart"/>
+            <w:r>
+              <w:t>SWI_Decode_Buffer</w:t>
+            </w:r>
+            <w:proofErr w:type="spellEnd"/>
+          </w:p>
+        </w:tc>
+        <w:tc>
+          <w:tcPr>
+            <w:tcW w:w="2312" w:type="dxa"/>
+            <w:vAlign w:val="center"/>
+          </w:tcPr>
+          <w:p>
+            <w:proofErr w:type="spellStart"/>
+            <w:r>
+              <w:t>Leave</w:t>
+            </w:r>
+            <w:proofErr w:type="spellEnd"/>
+            <w:r>
+              <w:t xml:space="preserve"> EDMA_HWI</w:t>
+            </w:r>
+          </w:p>
+        </w:tc>
+        <w:tc>
+          <w:tcPr>
+            <w:tcW w:w="4545" w:type="dxa"/>
+            <w:vAlign w:val="center"/>
+          </w:tcPr>
+          <w:p>
+            <w:proofErr w:type="spellStart"/>
+            <w:r>
+              <w:t>Leave</w:t>
+            </w:r>
+            <w:proofErr w:type="spellEnd"/>
+            <w:r>
+              <w:t xml:space="preserve"> </w:t>
+            </w:r>
+            <w:proofErr w:type="spellStart"/>
+            <w:r>
+              <w:t>SWI_</w:t>
+            </w:r>
+            <w:r>
+              <w:t>BSPLink_In_Ping</w:t>
+            </w:r>
+            <w:proofErr w:type="spellEnd"/>
+            <w:r>
+              <w:t>/</w:t>
+            </w:r>
+            <w:proofErr w:type="spellStart"/>
+            <w:r>
+              <w:t>Pong</w:t>
+            </w:r>
+            <w:proofErr w:type="spellEnd"/>
+          </w:p>
+        </w:tc>
+        <w:tc>
+          <w:tcPr>
+            <w:tcW w:w="3429" w:type="dxa"/>
+            <w:vAlign w:val="center"/>
+          </w:tcPr>
+          <w:p>
+            <w:r>
+              <w:t xml:space="preserve">Enter </w:t>
+            </w:r>
+            <w:proofErr w:type="spellStart"/>
+            <w:r>
+              <w:t>SWI_ADC_OUT_Pong</w:t>
+            </w:r>
+            <w:proofErr w:type="spellEnd"/>
+          </w:p>
+        </w:tc>
+      </w:tr>
+    </w:tbl>
+    <w:p/>
     <w:p>
+      <w:r>
+        <w:rPr>
+          <w:noProof/>
+          <w:lang w:eastAsia="de-DE"/>
+        </w:rPr>
+        <mc:AlternateContent>
+          <mc:Choice Requires="wps">
+            <w:drawing>
+              <wp:anchor distT="0" distB="0" distL="114300" distR="114300" simplePos="0" relativeHeight="251677696" behindDoc="0" locked="0" layoutInCell="1" allowOverlap="1" wp14:anchorId="7DAD7E73" wp14:editId="03D8F8B1">
+                <wp:simplePos x="0" y="0"/>
+                <wp:positionH relativeFrom="column">
+                  <wp:posOffset>1986280</wp:posOffset>
+                </wp:positionH>
+                <wp:positionV relativeFrom="paragraph">
+                  <wp:posOffset>811101</wp:posOffset>
+                </wp:positionV>
+                <wp:extent cx="687070" cy="755650"/>
+                <wp:effectExtent l="0" t="0" r="17780" b="25400"/>
+                <wp:wrapNone/>
+                <wp:docPr id="25" name="Textfeld 25"/>
+                <wp:cNvGraphicFramePr/>
+                <a:graphic xmlns:a="http://schemas.openxmlformats.org/drawingml/2006/main">
+                  <a:graphicData uri="http://schemas.microsoft.com/office/word/2010/wordprocessingShape">
+                    <wps:wsp>
+                      <wps:cNvSpPr txBox="1"/>
+                      <wps:spPr>
+                        <a:xfrm>
+                          <a:off x="0" y="0"/>
+                          <a:ext cx="687070" cy="755650"/>
+                        </a:xfrm>
+                        <a:prstGeom prst="rect">
+                          <a:avLst/>
+                        </a:prstGeom>
+                        <a:solidFill>
+                          <a:schemeClr val="bg1">
+                            <a:lumMod val="95000"/>
+                            <a:alpha val="23137"/>
+                          </a:schemeClr>
+                        </a:solidFill>
+                        <a:ln w="12700">
+                          <a:solidFill>
+                            <a:srgbClr val="FF0000"/>
+                          </a:solidFill>
+                        </a:ln>
+                      </wps:spPr>
+                      <wps:txbx>
+                        <w:txbxContent>
+                          <w:p>
+                            <w:pPr>
+                              <w:spacing w:after="0"/>
+                              <w:jc w:val="center"/>
+                              <w:rPr>
+                                <w:color w:val="FFFFFF" w:themeColor="background1"/>
+                                <w:sz w:val="16"/>
+                              </w:rPr>
+                            </w:pPr>
+                            <w:r>
+                              <w:rPr>
+                                <w:color w:val="FFFFFF" w:themeColor="background1"/>
+                                <w:sz w:val="16"/>
+                              </w:rPr>
+                              <w:t>Datenpaket</w:t>
+                            </w:r>
+                          </w:p>
+                        </w:txbxContent>
+                      </wps:txbx>
+                      <wps:bodyPr rot="0" spcFirstLastPara="0" vertOverflow="overflow" horzOverflow="overflow" vert="horz" wrap="square" lIns="91440" tIns="45720" rIns="91440" bIns="45720" numCol="1" spcCol="0" rtlCol="0" fromWordArt="0" anchor="b" anchorCtr="0" forceAA="0" compatLnSpc="1">
+                        <a:prstTxWarp prst="textNoShape">
+                          <a:avLst/>
+                        </a:prstTxWarp>
+                        <a:noAutofit/>
+                      </wps:bodyPr>
+                    </wps:wsp>
+                  </a:graphicData>
+                </a:graphic>
+                <wp14:sizeRelH relativeFrom="margin">
+                  <wp14:pctWidth>0</wp14:pctWidth>
+                </wp14:sizeRelH>
+                <wp14:sizeRelV relativeFrom="margin">
+                  <wp14:pctHeight>0</wp14:pctHeight>
+                </wp14:sizeRelV>
+              </wp:anchor>
+            </w:drawing>
+          </mc:Choice>
+          <mc:Fallback>
+            <w:pict>
+              <v:shapetype w14:anchorId="7DAD7E73" id="_x0000_t202" coordsize="21600,21600" o:spt="202" path="m,l,21600r21600,l21600,xe">
+                <v:stroke joinstyle="miter"/>
+                <v:path gradientshapeok="t" o:connecttype="rect"/>
+              </v:shapetype>
+              <v:shape id="Textfeld 25" o:spid="_x0000_s1026" type="#_x0000_t202" style="position:absolute;margin-left:156.4pt;margin-top:63.85pt;width:54.1pt;height:59.5pt;z-index:251677696;visibility:visible;mso-wrap-style:square;mso-width-percent:0;mso-height-percent:0;mso-wrap-distance-left:9pt;mso-wrap-distance-top:0;mso-wrap-distance-right:9pt;mso-wrap-distance-bottom:0;mso-position-horizontal:absolute;mso-position-horizontal-relative:text;mso-position-vertical:absolute;mso-position-vertical-relative:text;mso-width-percent:0;mso-height-percent:0;mso-width-relative:margin;mso-height-relative:margin;v-text-anchor:bottom" o:gfxdata="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" fillcolor="#f2f2f2 [3052]" strokecolor="red" strokeweight="1pt">
+                <v:fill opacity="15163f"/>
+                <v:textbox>
+                  <w:txbxContent>
+                    <w:p>
+                      <w:pPr>
+                        <w:spacing w:after="0"/>
+                        <w:jc w:val="center"/>
+                        <w:rPr>
+                          <w:color w:val="FFFFFF" w:themeColor="background1"/>
+                          <w:sz w:val="16"/>
+                        </w:rPr>
+                      </w:pPr>
+                      <w:r>
+                        <w:rPr>
+                          <w:color w:val="FFFFFF" w:themeColor="background1"/>
+                          <w:sz w:val="16"/>
+                        </w:rPr>
+                        <w:t>Datenpaket</w:t>
+                      </w:r>
+                    </w:p>
+                  </w:txbxContent>
+                </v:textbox>
+              </v:shape>
+            </w:pict>
+          </mc:Fallback>
+        </mc:AlternateContent>
+      </w:r>
+      <w:r>
+        <w:rPr>
+          <w:noProof/>
+          <w:lang w:eastAsia="de-DE"/>
+        </w:rPr>
+        <mc:AlternateContent>
+          <mc:Choice Requires="wps">
+            <w:drawing>
+              <wp:anchor distT="0" distB="0" distL="114300" distR="114300" simplePos="0" relativeHeight="251679744" behindDoc="0" locked="0" layoutInCell="1" allowOverlap="1" wp14:anchorId="74E023AE" wp14:editId="55C5B8E1">
+                <wp:simplePos x="0" y="0"/>
+                <wp:positionH relativeFrom="column">
+                  <wp:posOffset>2679065</wp:posOffset>
+                </wp:positionH>
+                <wp:positionV relativeFrom="paragraph">
+                  <wp:posOffset>817039</wp:posOffset>
+                </wp:positionV>
+                <wp:extent cx="1210310" cy="755650"/>
+                <wp:effectExtent l="0" t="0" r="27940" b="25400"/>
+                <wp:wrapNone/>
+                <wp:docPr id="26" name="Textfeld 26"/>
+                <wp:cNvGraphicFramePr/>
+                <a:graphic xmlns:a="http://schemas.openxmlformats.org/drawingml/2006/main">
+                  <a:graphicData uri="http://schemas.microsoft.com/office/word/2010/wordprocessingShape">
+                    <wps:wsp>
+                      <wps:cNvSpPr txBox="1"/>
+                      <wps:spPr>
+                        <a:xfrm>
+                          <a:off x="0" y="0"/>
+                          <a:ext cx="1210310" cy="755650"/>
+                        </a:xfrm>
+                        <a:prstGeom prst="rect">
+                          <a:avLst/>
+                        </a:prstGeom>
+                        <a:solidFill>
+                          <a:schemeClr val="bg1">
+                            <a:lumMod val="95000"/>
+                            <a:alpha val="23137"/>
+                          </a:schemeClr>
+                        </a:solidFill>
+                        <a:ln w="12700">
+                          <a:solidFill>
+                            <a:srgbClr val="FF0000"/>
+                          </a:solidFill>
+                        </a:ln>
+                      </wps:spPr>
+                      <wps:txbx>
+                        <w:txbxContent>
+                          <w:p>
+                            <w:pPr>
+                              <w:spacing w:after="0"/>
+                              <w:jc w:val="center"/>
+                              <w:rPr>
+                                <w:color w:val="FFFFFF" w:themeColor="background1"/>
+                                <w:sz w:val="16"/>
+                              </w:rPr>
+                            </w:pPr>
+                            <w:r>
+                              <w:rPr>
+                                <w:color w:val="FFFFFF" w:themeColor="background1"/>
+                                <w:sz w:val="16"/>
+                              </w:rPr>
+                              <w:t>STOP</w:t>
+                            </w:r>
+                          </w:p>
+                        </w:txbxContent>
+                      </wps:txbx>
+                      <wps:bodyPr rot="0" spcFirstLastPara="0" vertOverflow="overflow" horzOverflow="overflow" vert="horz" wrap="square" lIns="91440" tIns="45720" rIns="91440" bIns="45720" numCol="1" spcCol="0" rtlCol="0" fromWordArt="0" anchor="b" anchorCtr="0" forceAA="0" compatLnSpc="1">
+                        <a:prstTxWarp prst="textNoShape">
+                          <a:avLst/>
+                        </a:prstTxWarp>
+                        <a:noAutofit/>
+                      </wps:bodyPr>
+                    </wps:wsp>
+                  </a:graphicData>
+                </a:graphic>
+                <wp14:sizeRelH relativeFrom="margin">
+                  <wp14:pctWidth>0</wp14:pctWidth>
+                </wp14:sizeRelH>
+                <wp14:sizeRelV relativeFrom="margin">
+                  <wp14:pctHeight>0</wp14:pctHeight>
+                </wp14:sizeRelV>
+              </wp:anchor>
+            </w:drawing>
+          </mc:Choice>
+          <mc:Fallback>
+            <w:pict>
+              <v:shape w14:anchorId="74E023AE" id="Textfeld 26" o:spid="_x0000_s1027" type="#_x0000_t202" style="position:absolute;margin-left:210.95pt;margin-top:64.35pt;width:95.3pt;height:59.5pt;z-index:251679744;visibility:visible;mso-wrap-style:square;mso-width-percent:0;mso-height-percent:0;mso-wrap-distance-left:9pt;mso-wrap-distance-top:0;mso-wrap-distance-right:9pt;mso-wrap-distance-bottom:0;mso-position-horizontal:absolute;mso-position-horizontal-relative:text;mso-position-vertical:absolute;mso-position-vertical-relative:text;mso-width-percent:0;mso-height-percent:0;mso-width-relative:margin;mso-height-relative:margin;v-text-anchor:bottom" o:gfxdata="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" fillcolor="#f2f2f2 [3052]" strokecolor="red" strokeweight="1pt">
+                <v:fill opacity="15163f"/>
+                <v:textbox>
+                  <w:txbxContent>
+                    <w:p>
+                      <w:pPr>
+                        <w:spacing w:after="0"/>
+                        <w:jc w:val="center"/>
+                        <w:rPr>
+                          <w:color w:val="FFFFFF" w:themeColor="background1"/>
+                          <w:sz w:val="16"/>
+                        </w:rPr>
+                      </w:pPr>
+                      <w:r>
+                        <w:rPr>
+                          <w:color w:val="FFFFFF" w:themeColor="background1"/>
+                          <w:sz w:val="16"/>
+                        </w:rPr>
+                        <w:t>STOP</w:t>
+                      </w:r>
+                    </w:p>
+                  </w:txbxContent>
+                </v:textbox>
+              </v:shape>
+            </w:pict>
+          </mc:Fallback>
+        </mc:AlternateContent>
+      </w:r>
+      <w:r>
+        <w:rPr>
+          <w:noProof/>
+          <w:lang w:eastAsia="de-DE"/>
+        </w:rPr>
+        <mc:AlternateContent>
+          <mc:Choice Requires="wps">
+            <w:drawing>
+              <wp:anchor distT="0" distB="0" distL="114300" distR="114300" simplePos="0" relativeHeight="251672576" behindDoc="0" locked="0" layoutInCell="1" allowOverlap="1" wp14:anchorId="0475A69F" wp14:editId="3085D563">
+                <wp:simplePos x="0" y="0"/>
+                <wp:positionH relativeFrom="column">
+                  <wp:posOffset>5337895</wp:posOffset>
+                </wp:positionH>
+                <wp:positionV relativeFrom="paragraph">
+                  <wp:posOffset>1373372</wp:posOffset>
+                </wp:positionV>
+                <wp:extent cx="1808329" cy="1535373"/>
+                <wp:effectExtent l="0" t="0" r="20955" b="27305"/>
+                <wp:wrapNone/>
+                <wp:docPr id="19" name="Textfeld 19"/>
+                <wp:cNvGraphicFramePr/>
+                <a:graphic xmlns:a="http://schemas.openxmlformats.org/drawingml/2006/main">
+                  <a:graphicData uri="http://schemas.microsoft.com/office/word/2010/wordprocessingShape">
+                    <wps:wsp>
+                      <wps:cNvSpPr txBox="1"/>
+                      <wps:spPr>
+                        <a:xfrm>
+                          <a:off x="0" y="0"/>
+                          <a:ext cx="1808329" cy="1535373"/>
+                        </a:xfrm>
+                        <a:prstGeom prst="rect">
+                          <a:avLst/>
+                        </a:prstGeom>
+                        <a:solidFill>
+                          <a:srgbClr val="FF0000">
+                            <a:alpha val="23137"/>
+                          </a:srgbClr>
+                        </a:solidFill>
+                        <a:ln w="6350">
+                          <a:solidFill>
+                            <a:prstClr val="black"/>
+                          </a:solidFill>
+                        </a:ln>
+                      </wps:spPr>
+                      <wps:txbx>
+                        <w:txbxContent>
+                          <w:p>
+                            <w:pPr>
+                              <w:jc w:val="center"/>
+                              <w:rPr>
+                                <w:color w:val="FFFF00"/>
+                                <w:sz w:val="32"/>
+                              </w:rPr>
+                            </w:pPr>
+                            <w:r>
+                              <w:rPr>
+                                <w:color w:val="FFFF00"/>
+                                <w:sz w:val="32"/>
+                              </w:rPr>
+                              <w:t>Hörbare Störung</w:t>
+                            </w:r>
+                          </w:p>
+                        </w:txbxContent>
+                      </wps:txbx>
+                      <wps:bodyPr rot="0" spcFirstLastPara="0" vertOverflow="overflow" horzOverflow="overflow" vert="horz" wrap="square" lIns="91440" tIns="45720" rIns="91440" bIns="45720" numCol="1" spcCol="0" rtlCol="0" fromWordArt="0" anchor="ctr" anchorCtr="0" forceAA="0" compatLnSpc="1">
+                        <a:prstTxWarp prst="textNoShape">
+                          <a:avLst/>
+                        </a:prstTxWarp>
+                        <a:noAutofit/>
+                      </wps:bodyPr>
+                    </wps:wsp>
+                  </a:graphicData>
+                </a:graphic>
+              </wp:anchor>
+            </w:drawing>
+          </mc:Choice>
+          <mc:Fallback>
+            <w:pict>
+              <v:shape w14:anchorId="0475A69F" id="Textfeld 19" o:spid="_x0000_s1028" type="#_x0000_t202" style="position:absolute;margin-left:420.3pt;margin-top:108.15pt;width:142.4pt;height:120.9pt;z-index:251672576;visibility:visible;mso-wrap-style:square;mso-wrap-distance-left:9pt;mso-wrap-distance-top:0;mso-wrap-distance-right:9pt;mso-wrap-distance-bottom:0;mso-position-horizontal:absolute;mso-position-horizontal-relative:text;mso-position-vertical:absolute;mso-position-vertical-relative:text;v-text-anchor:middle" o:gfxdata="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" fillcolor="red" strokeweight=".5pt">
+                <v:fill opacity="15163f"/>
+                <v:textbox>
+                  <w:txbxContent>
+                    <w:p>
+                      <w:pPr>
+                        <w:jc w:val="center"/>
+                        <w:rPr>
+                          <w:color w:val="FFFF00"/>
+                          <w:sz w:val="32"/>
+                        </w:rPr>
+                      </w:pPr>
+                      <w:r>
+                        <w:rPr>
+                          <w:color w:val="FFFF00"/>
+                          <w:sz w:val="32"/>
+                        </w:rPr>
+                        <w:t>Hörbare Störung</w:t>
+                      </w:r>
+                    </w:p>
+                  </w:txbxContent>
+                </v:textbox>
+              </v:shape>
+            </w:pict>
+          </mc:Fallback>
+        </mc:AlternateContent>
+      </w:r>
+      <w:r>
+        <w:rPr>
+          <w:noProof/>
+          <w:lang w:eastAsia="de-DE"/>
+        </w:rPr>
+        <mc:AlternateContent>
+          <mc:Choice Requires="wps">
+            <w:drawing>
+              <wp:anchor distT="0" distB="0" distL="114300" distR="114300" simplePos="0" relativeHeight="251663360" behindDoc="0" locked="0" layoutInCell="1" allowOverlap="1" wp14:anchorId="19581693" wp14:editId="6366D68C">
+                <wp:simplePos x="0" y="0"/>
+                <wp:positionH relativeFrom="column">
+                  <wp:posOffset>304800</wp:posOffset>
+                </wp:positionH>
+                <wp:positionV relativeFrom="paragraph">
+                  <wp:posOffset>3028315</wp:posOffset>
+                </wp:positionV>
+                <wp:extent cx="1933575" cy="1590675"/>
+                <wp:effectExtent l="0" t="0" r="0" b="0"/>
+                <wp:wrapNone/>
+                <wp:docPr id="8" name="Textfeld 8"/>
+                <wp:cNvGraphicFramePr/>
+                <a:graphic xmlns:a="http://schemas.openxmlformats.org/drawingml/2006/main">
+                  <a:graphicData uri="http://schemas.microsoft.com/office/word/2010/wordprocessingShape">
+                    <wps:wsp>
+                      <wps:cNvSpPr txBox="1"/>
+                      <wps:spPr>
+                        <a:xfrm>
+                          <a:off x="0" y="0"/>
+                          <a:ext cx="1933575" cy="1590675"/>
+                        </a:xfrm>
+                        <a:prstGeom prst="rect">
+                          <a:avLst/>
+                        </a:prstGeom>
+                        <a:noFill/>
+                        <a:ln w="6350">
+                          <a:noFill/>
+                        </a:ln>
+                      </wps:spPr>
+                      <wps:txbx>
+                        <w:txbxContent>
+                          <w:p>
+                            <w:pPr>
+                              <w:rPr>
+                                <w:color w:val="FFFFFF" w:themeColor="background1"/>
+                              </w:rPr>
+                            </w:pPr>
+                            <w:proofErr w:type="spellStart"/>
+                            <w:r>
+                              <w:rPr>
+                                <w:color w:val="FFFFFF" w:themeColor="background1"/>
+                              </w:rPr>
+                              <w:t>SWI_Decode_Buffer</w:t>
+                            </w:r>
+                            <w:proofErr w:type="spellEnd"/>
+                          </w:p>
+                          <w:p>
+                            <w:pPr>
+                              <w:spacing w:before="360" w:after="120"/>
+                              <w:rPr>
+                                <w:color w:val="FFFFFF" w:themeColor="background1"/>
+                              </w:rPr>
+                            </w:pPr>
+                            <w:r>
+                              <w:rPr>
+                                <w:color w:val="FFFFFF" w:themeColor="background1"/>
+                              </w:rPr>
+                              <w:t>EDMA_HWI</w:t>
+                            </w:r>
+                          </w:p>
+                          <w:p>
+                            <w:pPr>
+                              <w:spacing w:before="360" w:after="120"/>
+                              <w:rPr>
+                                <w:color w:val="FFFFFF" w:themeColor="background1"/>
+                              </w:rPr>
+                            </w:pPr>
+                            <w:proofErr w:type="spellStart"/>
+                            <w:r>
+                              <w:rPr>
+                                <w:color w:val="FFFFFF" w:themeColor="background1"/>
+                              </w:rPr>
+                              <w:t>SWI_</w:t>
+                            </w:r>
+                            <w:r>
+                              <w:rPr>
+                                <w:color w:val="FFFFFF" w:themeColor="background1"/>
+                              </w:rPr>
+                              <w:t>BSPLink_In</w:t>
+                            </w:r>
+                            <w:proofErr w:type="spellEnd"/>
+                            <w:r>
+                              <w:rPr>
+                                <w:color w:val="FFFFFF" w:themeColor="background1"/>
+                              </w:rPr>
+                              <w:t xml:space="preserve"> ping/</w:t>
+                            </w:r>
+                            <w:proofErr w:type="spellStart"/>
+                            <w:r>
+                              <w:rPr>
+                                <w:color w:val="FFFFFF" w:themeColor="background1"/>
+                              </w:rPr>
+                              <w:t>pong</w:t>
+                            </w:r>
+                            <w:proofErr w:type="spellEnd"/>
+                          </w:p>
+                          <w:p>
+                            <w:pPr>
+                              <w:spacing w:before="360" w:after="120"/>
+                              <w:rPr>
+                                <w:color w:val="FFFFFF" w:themeColor="background1"/>
+                              </w:rPr>
+                            </w:pPr>
+                            <w:r>
+                              <w:rPr>
+                                <w:color w:val="FFFFFF" w:themeColor="background1"/>
+                              </w:rPr>
+                              <w:t>SWI_ADC_</w:t>
+                            </w:r>
+                            <w:r>
+                              <w:rPr>
+                                <w:color w:val="FFFFFF" w:themeColor="background1"/>
+                              </w:rPr>
+                              <w:t>OUT</w:t>
+                            </w:r>
+                            <w:r>
+                              <w:rPr>
+                                <w:color w:val="FFFFFF" w:themeColor="background1"/>
+                              </w:rPr>
+                              <w:t xml:space="preserve"> ping/</w:t>
+                            </w:r>
+                            <w:proofErr w:type="spellStart"/>
+                            <w:r>
+                              <w:rPr>
+                                <w:color w:val="FFFFFF" w:themeColor="background1"/>
+                              </w:rPr>
+                              <w:t>pong</w:t>
+                            </w:r>
+                            <w:proofErr w:type="spellEnd"/>
+                          </w:p>
+                          <w:p>
+                            <w:pPr>
+                              <w:rPr>
+                                <w:color w:val="FFFFFF" w:themeColor="background1"/>
+                              </w:rPr>
+                            </w:pPr>
+                          </w:p>
+                        </w:txbxContent>
+                      </wps:txbx>
+                      <wps:bodyPr rot="0" spcFirstLastPara="0" vertOverflow="overflow" horzOverflow="overflow" vert="horz" wrap="square" lIns="91440" tIns="45720" rIns="91440" bIns="45720" numCol="1" spcCol="0" rtlCol="0" fromWordArt="0" anchor="t" anchorCtr="0" forceAA="0" compatLnSpc="1">
+                        <a:prstTxWarp prst="textNoShape">
+                          <a:avLst/>
+                        </a:prstTxWarp>
+                        <a:noAutofit/>
+                      </wps:bodyPr>
+                    </wps:wsp>
+                  </a:graphicData>
+                </a:graphic>
+                <wp14:sizeRelH relativeFrom="margin">
+                  <wp14:pctWidth>0</wp14:pctWidth>
+                </wp14:sizeRelH>
+                <wp14:sizeRelV relativeFrom="margin">
+                  <wp14:pctHeight>0</wp14:pctHeight>
+                </wp14:sizeRelV>
+              </wp:anchor>
+            </w:drawing>
+          </mc:Choice>
+          <mc:Fallback>
+            <w:pict>
+              <v:shape w14:anchorId="19581693" id="Textfeld 8" o:spid="_x0000_s1029" type="#_x0000_t202" style="position:absolute;margin-left:24pt;margin-top:238.45pt;width:152.25pt;height:125.25pt;z-index:251663360;visibility:visible;mso-wrap-style:square;mso-width-percent:0;mso-height-percent:0;mso-wrap-distance-left:9pt;mso-wrap-distance-top:0;mso-wrap-distance-right:9pt;mso-wrap-distance-bottom:0;mso-position-horizontal:absolute;mso-position-horizontal-relative:text;mso-position-vertical:absolute;mso-position-vertical-relative:text;mso-width-percent:0;mso-height-percent:0;mso-width-relative:margin;mso-height-relative:margin;v-text-anchor:top" o:gfxdata="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" filled="f" stroked="f" strokeweight=".5pt">
+                <v:textbox>
+                  <w:txbxContent>
+                    <w:p>
+                      <w:pPr>
+                        <w:rPr>
+                          <w:color w:val="FFFFFF" w:themeColor="background1"/>
+                        </w:rPr>
+                      </w:pPr>
+                      <w:proofErr w:type="spellStart"/>
+                      <w:r>
+                        <w:rPr>
+                          <w:color w:val="FFFFFF" w:themeColor="background1"/>
+                        </w:rPr>
+                        <w:t>SWI_Decode_Buffer</w:t>
+                      </w:r>
+                      <w:proofErr w:type="spellEnd"/>
+                    </w:p>
+                    <w:p>
+                      <w:pPr>
+                        <w:spacing w:before="360" w:after="120"/>
+                        <w:rPr>
+                          <w:color w:val="FFFFFF" w:themeColor="background1"/>
+                        </w:rPr>
+                      </w:pPr>
+                      <w:r>
+                        <w:rPr>
+                          <w:color w:val="FFFFFF" w:themeColor="background1"/>
+                        </w:rPr>
+                        <w:t>EDMA_HWI</w:t>
+                      </w:r>
+                    </w:p>
+                    <w:p>
+                      <w:pPr>
+                        <w:spacing w:before="360" w:after="120"/>
+                        <w:rPr>
+                          <w:color w:val="FFFFFF" w:themeColor="background1"/>
+                        </w:rPr>
+                      </w:pPr>
+                      <w:proofErr w:type="spellStart"/>
+                      <w:r>
+                        <w:rPr>
+                          <w:color w:val="FFFFFF" w:themeColor="background1"/>
+                        </w:rPr>
+                        <w:t>SWI_</w:t>
+                      </w:r>
+                      <w:r>
+                        <w:rPr>
+                          <w:color w:val="FFFFFF" w:themeColor="background1"/>
+                        </w:rPr>
+                        <w:t>BSPLink_In</w:t>
+                      </w:r>
+                      <w:proofErr w:type="spellEnd"/>
+                      <w:r>
+                        <w:rPr>
+                          <w:color w:val="FFFFFF" w:themeColor="background1"/>
+                        </w:rPr>
+                        <w:t xml:space="preserve"> ping/</w:t>
+                      </w:r>
+                      <w:proofErr w:type="spellStart"/>
+                      <w:r>
+                        <w:rPr>
+                          <w:color w:val="FFFFFF" w:themeColor="background1"/>
+                        </w:rPr>
+                        <w:t>pong</w:t>
+                      </w:r>
+                      <w:proofErr w:type="spellEnd"/>
+                    </w:p>
+                    <w:p>
+                      <w:pPr>
+                        <w:spacing w:before="360" w:after="120"/>
+                        <w:rPr>
+                          <w:color w:val="FFFFFF" w:themeColor="background1"/>
+                        </w:rPr>
+                      </w:pPr>
+                      <w:r>
+                        <w:rPr>
+                          <w:color w:val="FFFFFF" w:themeColor="background1"/>
+                        </w:rPr>
+                        <w:t>SWI_ADC_</w:t>
+                      </w:r>
+                      <w:r>
+                        <w:rPr>
+                          <w:color w:val="FFFFFF" w:themeColor="background1"/>
+                        </w:rPr>
+                        <w:t>OUT</w:t>
+                      </w:r>
+                      <w:r>
+                        <w:rPr>
+                          <w:color w:val="FFFFFF" w:themeColor="background1"/>
+                        </w:rPr>
+                        <w:t xml:space="preserve"> ping/</w:t>
+                      </w:r>
+                      <w:proofErr w:type="spellStart"/>
+                      <w:r>
+                        <w:rPr>
+                          <w:color w:val="FFFFFF" w:themeColor="background1"/>
+                        </w:rPr>
+                        <w:t>pong</w:t>
+                      </w:r>
+                      <w:proofErr w:type="spellEnd"/>
+                    </w:p>
+                    <w:p>
+                      <w:pPr>
+                        <w:rPr>
+                          <w:color w:val="FFFFFF" w:themeColor="background1"/>
+                        </w:rPr>
+                      </w:pPr>
+                    </w:p>
+                  </w:txbxContent>
+                </v:textbox>
+              </v:shape>
+            </w:pict>
+          </mc:Fallback>
+        </mc:AlternateContent>
+      </w:r>
       <w:r>
         <w:rPr>
           <w:noProof/>
@@ -68,9 +1046,825 @@
     <w:p/>
     <w:p/>
     <w:p/>
-    <w:p/>
-    <w:p/>
     <w:p>
+      <w:r>
+        <w:rPr>
+          <w:noProof/>
+          <w:lang w:eastAsia="de-DE"/>
+        </w:rPr>
+        <mc:AlternateContent>
+          <mc:Choice Requires="wps">
+            <w:drawing>
+              <wp:anchor distT="0" distB="0" distL="114300" distR="114300" simplePos="0" relativeHeight="251675648" behindDoc="0" locked="0" layoutInCell="1" allowOverlap="1" wp14:anchorId="08D89580" wp14:editId="77EC0DC3">
+                <wp:simplePos x="0" y="0"/>
+                <wp:positionH relativeFrom="column">
+                  <wp:posOffset>8188846</wp:posOffset>
+                </wp:positionH>
+                <wp:positionV relativeFrom="paragraph">
+                  <wp:posOffset>3861435</wp:posOffset>
+                </wp:positionV>
+                <wp:extent cx="0" cy="572322"/>
+                <wp:effectExtent l="76200" t="0" r="57150" b="56515"/>
+                <wp:wrapNone/>
+                <wp:docPr id="23" name="Gerade Verbindung mit Pfeil 23"/>
+                <wp:cNvGraphicFramePr/>
+                <a:graphic xmlns:a="http://schemas.openxmlformats.org/drawingml/2006/main">
+                  <a:graphicData uri="http://schemas.microsoft.com/office/word/2010/wordprocessingShape">
+                    <wps:wsp>
+                      <wps:cNvCnPr/>
+                      <wps:spPr>
+                        <a:xfrm>
+                          <a:off x="0" y="0"/>
+                          <a:ext cx="0" cy="572322"/>
+                        </a:xfrm>
+                        <a:prstGeom prst="straightConnector1">
+                          <a:avLst/>
+                        </a:prstGeom>
+                        <a:ln>
+                          <a:solidFill>
+                            <a:srgbClr val="FFFF00"/>
+                          </a:solidFill>
+                          <a:tailEnd type="triangle"/>
+                        </a:ln>
+                      </wps:spPr>
+                      <wps:style>
+                        <a:lnRef idx="1">
+                          <a:schemeClr val="accent1"/>
+                        </a:lnRef>
+                        <a:fillRef idx="0">
+                          <a:schemeClr val="accent1"/>
+                        </a:fillRef>
+                        <a:effectRef idx="0">
+                          <a:schemeClr val="accent1"/>
+                        </a:effectRef>
+                        <a:fontRef idx="minor">
+                          <a:schemeClr val="tx1"/>
+                        </a:fontRef>
+                      </wps:style>
+                      <wps:bodyPr/>
+                    </wps:wsp>
+                  </a:graphicData>
+                </a:graphic>
+              </wp:anchor>
+            </w:drawing>
+          </mc:Choice>
+          <mc:Fallback>
+            <w:pict>
+              <v:shapetype w14:anchorId="02DB4921" id="_x0000_t32" coordsize="21600,21600" o:spt="32" o:oned="t" path="m,l21600,21600e" filled="f">
+                <v:path arrowok="t" fillok="f" o:connecttype="none"/>
+                <o:lock v:ext="edit" shapetype="t"/>
+              </v:shapetype>
+              <v:shape id="Gerade Verbindung mit Pfeil 23" o:spid="_x0000_s1026" type="#_x0000_t32" style="position:absolute;margin-left:644.8pt;margin-top:304.05pt;width:0;height:45.05pt;z-index:251675648;visibility:visible;mso-wrap-style:square;mso-wrap-distance-left:9pt;mso-wrap-distance-top:0;mso-wrap-distance-right:9pt;mso-wrap-distance-bottom:0;mso-position-horizontal:absolute;mso-position-horizontal-relative:text;mso-position-vertical:absolute;mso-position-vertical-relative:text" o:gfxdata="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" strokecolor="yellow" strokeweight=".5pt">
+                <v:stroke endarrow="block" joinstyle="miter"/>
+              </v:shape>
+            </w:pict>
+          </mc:Fallback>
+        </mc:AlternateContent>
+      </w:r>
+      <w:r>
+        <w:rPr>
+          <w:noProof/>
+          <w:lang w:eastAsia="de-DE"/>
+        </w:rPr>
+        <mc:AlternateContent>
+          <mc:Choice Requires="wps">
+            <w:drawing>
+              <wp:anchor distT="0" distB="0" distL="114300" distR="114300" simplePos="0" relativeHeight="251673600" behindDoc="0" locked="0" layoutInCell="1" allowOverlap="1">
+                <wp:simplePos x="0" y="0"/>
+                <wp:positionH relativeFrom="column">
+                  <wp:posOffset>3777729</wp:posOffset>
+                </wp:positionH>
+                <wp:positionV relativeFrom="paragraph">
+                  <wp:posOffset>3863975</wp:posOffset>
+                </wp:positionV>
+                <wp:extent cx="0" cy="572322"/>
+                <wp:effectExtent l="76200" t="0" r="57150" b="56515"/>
+                <wp:wrapNone/>
+                <wp:docPr id="22" name="Gerade Verbindung mit Pfeil 22"/>
+                <wp:cNvGraphicFramePr/>
+                <a:graphic xmlns:a="http://schemas.openxmlformats.org/drawingml/2006/main">
+                  <a:graphicData uri="http://schemas.microsoft.com/office/word/2010/wordprocessingShape">
+                    <wps:wsp>
+                      <wps:cNvCnPr/>
+                      <wps:spPr>
+                        <a:xfrm>
+                          <a:off x="0" y="0"/>
+                          <a:ext cx="0" cy="572322"/>
+                        </a:xfrm>
+                        <a:prstGeom prst="straightConnector1">
+                          <a:avLst/>
+                        </a:prstGeom>
+                        <a:ln>
+                          <a:solidFill>
+                            <a:srgbClr val="FFFF00"/>
+                          </a:solidFill>
+                          <a:tailEnd type="triangle"/>
+                        </a:ln>
+                      </wps:spPr>
+                      <wps:style>
+                        <a:lnRef idx="1">
+                          <a:schemeClr val="accent1"/>
+                        </a:lnRef>
+                        <a:fillRef idx="0">
+                          <a:schemeClr val="accent1"/>
+                        </a:fillRef>
+                        <a:effectRef idx="0">
+                          <a:schemeClr val="accent1"/>
+                        </a:effectRef>
+                        <a:fontRef idx="minor">
+                          <a:schemeClr val="tx1"/>
+                        </a:fontRef>
+                      </wps:style>
+                      <wps:bodyPr/>
+                    </wps:wsp>
+                  </a:graphicData>
+                </a:graphic>
+              </wp:anchor>
+            </w:drawing>
+          </mc:Choice>
+          <mc:Fallback>
+            <w:pict>
+              <v:shape w14:anchorId="578F4E2E" id="Gerade Verbindung mit Pfeil 22" o:spid="_x0000_s1026" type="#_x0000_t32" style="position:absolute;margin-left:297.45pt;margin-top:304.25pt;width:0;height:45.05pt;z-index:251673600;visibility:visible;mso-wrap-style:square;mso-wrap-distance-left:9pt;mso-wrap-distance-top:0;mso-wrap-distance-right:9pt;mso-wrap-distance-bottom:0;mso-position-horizontal:absolute;mso-position-horizontal-relative:text;mso-position-vertical:absolute;mso-position-vertical-relative:text" o:gfxdata="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" strokecolor="yellow" strokeweight=".5pt">
+                <v:stroke endarrow="block" joinstyle="miter"/>
+              </v:shape>
+            </w:pict>
+          </mc:Fallback>
+        </mc:AlternateContent>
+      </w:r>
+      <w:r>
+        <w:rPr>
+          <w:noProof/>
+          <w:lang w:eastAsia="de-DE"/>
+        </w:rPr>
+        <mc:AlternateContent>
+          <mc:Choice Requires="wps">
+            <w:drawing>
+              <wp:anchor distT="0" distB="0" distL="114300" distR="114300" simplePos="0" relativeHeight="251671552" behindDoc="0" locked="0" layoutInCell="1" allowOverlap="1" wp14:anchorId="12DA8C0A" wp14:editId="653B1F5E">
+                <wp:simplePos x="0" y="0"/>
+                <wp:positionH relativeFrom="column">
+                  <wp:posOffset>5754052</wp:posOffset>
+                </wp:positionH>
+                <wp:positionV relativeFrom="paragraph">
+                  <wp:posOffset>3689669</wp:posOffset>
+                </wp:positionV>
+                <wp:extent cx="607697" cy="300990"/>
+                <wp:effectExtent l="953" t="0" r="2857" b="0"/>
+                <wp:wrapNone/>
+                <wp:docPr id="16" name="Textfeld 16"/>
+                <wp:cNvGraphicFramePr/>
+                <a:graphic xmlns:a="http://schemas.openxmlformats.org/drawingml/2006/main">
+                  <a:graphicData uri="http://schemas.microsoft.com/office/word/2010/wordprocessingShape">
+                    <wps:wsp>
+                      <wps:cNvSpPr txBox="1"/>
+                      <wps:spPr>
+                        <a:xfrm rot="5400000">
+                          <a:off x="0" y="0"/>
+                          <a:ext cx="607697" cy="300990"/>
+                        </a:xfrm>
+                        <a:prstGeom prst="rect">
+                          <a:avLst/>
+                        </a:prstGeom>
+                        <a:noFill/>
+                        <a:ln w="6350">
+                          <a:noFill/>
+                        </a:ln>
+                      </wps:spPr>
+                      <wps:txbx>
+                        <w:txbxContent>
+                          <w:p>
+                            <w:pPr>
+                              <w:rPr>
+                                <w:color w:val="FFFF00"/>
+                                <w:sz w:val="14"/>
+                              </w:rPr>
+                            </w:pPr>
+                            <w:r>
+                              <w:rPr>
+                                <w:color w:val="FFFF00"/>
+                                <w:sz w:val="14"/>
+                              </w:rPr>
+                              <w:t>Post</w:t>
+                            </w:r>
+                            <w:r>
+                              <w:rPr>
+                                <w:color w:val="FFFF00"/>
+                                <w:sz w:val="14"/>
+                              </w:rPr>
+                              <w:t xml:space="preserve"> SWI</w:t>
+                            </w:r>
+                          </w:p>
+                        </w:txbxContent>
+                      </wps:txbx>
+                      <wps:bodyPr rot="0" spcFirstLastPara="0" vertOverflow="overflow" horzOverflow="overflow" vert="horz" wrap="square" lIns="91440" tIns="45720" rIns="91440" bIns="45720" numCol="1" spcCol="0" rtlCol="0" fromWordArt="0" anchor="t" anchorCtr="0" forceAA="0" compatLnSpc="1">
+                        <a:prstTxWarp prst="textNoShape">
+                          <a:avLst/>
+                        </a:prstTxWarp>
+                        <a:noAutofit/>
+                      </wps:bodyPr>
+                    </wps:wsp>
+                  </a:graphicData>
+                </a:graphic>
+                <wp14:sizeRelH relativeFrom="margin">
+                  <wp14:pctWidth>0</wp14:pctWidth>
+                </wp14:sizeRelH>
+                <wp14:sizeRelV relativeFrom="margin">
+                  <wp14:pctHeight>0</wp14:pctHeight>
+                </wp14:sizeRelV>
+              </wp:anchor>
+            </w:drawing>
+          </mc:Choice>
+          <mc:Fallback>
+            <w:pict>
+              <v:shape w14:anchorId="12DA8C0A" id="Textfeld 16" o:spid="_x0000_s1030" type="#_x0000_t202" style="position:absolute;margin-left:453.05pt;margin-top:290.55pt;width:47.85pt;height:23.7pt;rotation:90;z-index:251671552;visibility:visible;mso-wrap-style:square;mso-width-percent:0;mso-height-percent:0;mso-wrap-distance-left:9pt;mso-wrap-distance-top:0;mso-wrap-distance-right:9pt;mso-wrap-distance-bottom:0;mso-position-horizontal:absolute;mso-position-horizontal-relative:text;mso-position-vertical:absolute;mso-position-vertical-relative:text;mso-width-percent:0;mso-height-percent:0;mso-width-relative:margin;mso-height-relative:margin;v-text-anchor:top" o:gfxdata="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" filled="f" stroked="f" strokeweight=".5pt">
+                <v:textbox>
+                  <w:txbxContent>
+                    <w:p>
+                      <w:pPr>
+                        <w:rPr>
+                          <w:color w:val="FFFF00"/>
+                          <w:sz w:val="14"/>
+                        </w:rPr>
+                      </w:pPr>
+                      <w:r>
+                        <w:rPr>
+                          <w:color w:val="FFFF00"/>
+                          <w:sz w:val="14"/>
+                        </w:rPr>
+                        <w:t>Post</w:t>
+                      </w:r>
+                      <w:r>
+                        <w:rPr>
+                          <w:color w:val="FFFF00"/>
+                          <w:sz w:val="14"/>
+                        </w:rPr>
+                        <w:t xml:space="preserve"> SWI</w:t>
+                      </w:r>
+                    </w:p>
+                  </w:txbxContent>
+                </v:textbox>
+              </v:shape>
+            </w:pict>
+          </mc:Fallback>
+        </mc:AlternateContent>
+      </w:r>
+      <w:r>
+        <w:rPr>
+          <w:noProof/>
+          <w:lang w:eastAsia="de-DE"/>
+        </w:rPr>
+        <mc:AlternateContent>
+          <mc:Choice Requires="wps">
+            <w:drawing>
+              <wp:anchor distT="0" distB="0" distL="114300" distR="114300" simplePos="0" relativeHeight="251670528" behindDoc="0" locked="0" layoutInCell="1" allowOverlap="1" wp14:anchorId="282F3AC8" wp14:editId="36EED822">
+                <wp:simplePos x="0" y="0"/>
+                <wp:positionH relativeFrom="column">
+                  <wp:posOffset>6214110</wp:posOffset>
+                </wp:positionH>
+                <wp:positionV relativeFrom="paragraph">
+                  <wp:posOffset>3442970</wp:posOffset>
+                </wp:positionV>
+                <wp:extent cx="0" cy="586740"/>
+                <wp:effectExtent l="76200" t="38100" r="57150" b="22860"/>
+                <wp:wrapNone/>
+                <wp:docPr id="15" name="Gerade Verbindung mit Pfeil 15"/>
+                <wp:cNvGraphicFramePr/>
+                <a:graphic xmlns:a="http://schemas.openxmlformats.org/drawingml/2006/main">
+                  <a:graphicData uri="http://schemas.microsoft.com/office/word/2010/wordprocessingShape">
+                    <wps:wsp>
+                      <wps:cNvCnPr/>
+                      <wps:spPr>
+                        <a:xfrm flipV="1">
+                          <a:off x="0" y="0"/>
+                          <a:ext cx="0" cy="586740"/>
+                        </a:xfrm>
+                        <a:prstGeom prst="straightConnector1">
+                          <a:avLst/>
+                        </a:prstGeom>
+                        <a:ln>
+                          <a:solidFill>
+                            <a:srgbClr val="FFFF00"/>
+                          </a:solidFill>
+                          <a:tailEnd type="triangle"/>
+                        </a:ln>
+                      </wps:spPr>
+                      <wps:style>
+                        <a:lnRef idx="1">
+                          <a:schemeClr val="accent1"/>
+                        </a:lnRef>
+                        <a:fillRef idx="0">
+                          <a:schemeClr val="accent1"/>
+                        </a:fillRef>
+                        <a:effectRef idx="0">
+                          <a:schemeClr val="accent1"/>
+                        </a:effectRef>
+                        <a:fontRef idx="minor">
+                          <a:schemeClr val="tx1"/>
+                        </a:fontRef>
+                      </wps:style>
+                      <wps:bodyPr/>
+                    </wps:wsp>
+                  </a:graphicData>
+                </a:graphic>
+              </wp:anchor>
+            </w:drawing>
+          </mc:Choice>
+          <mc:Fallback>
+            <w:pict>
+              <v:shape w14:anchorId="1EF98CA2" id="Gerade Verbindung mit Pfeil 15" o:spid="_x0000_s1026" type="#_x0000_t32" style="position:absolute;margin-left:489.3pt;margin-top:271.1pt;width:0;height:46.2pt;flip:y;z-index:251670528;visibility:visible;mso-wrap-style:square;mso-wrap-distance-left:9pt;mso-wrap-distance-top:0;mso-wrap-distance-right:9pt;mso-wrap-distance-bottom:0;mso-position-horizontal:absolute;mso-position-horizontal-relative:text;mso-position-vertical:absolute;mso-position-vertical-relative:text" o:gfxdata="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" strokecolor="yellow" strokeweight=".5pt">
+                <v:stroke endarrow="block" joinstyle="miter"/>
+              </v:shape>
+            </w:pict>
+          </mc:Fallback>
+        </mc:AlternateContent>
+      </w:r>
+      <w:r>
+        <w:rPr>
+          <w:noProof/>
+          <w:lang w:eastAsia="de-DE"/>
+        </w:rPr>
+        <mc:AlternateContent>
+          <mc:Choice Requires="wps">
+            <w:drawing>
+              <wp:anchor distT="0" distB="0" distL="114300" distR="114300" simplePos="0" relativeHeight="251669504" behindDoc="0" locked="0" layoutInCell="1" allowOverlap="1" wp14:anchorId="03E66327" wp14:editId="387677A1">
+                <wp:simplePos x="0" y="0"/>
+                <wp:positionH relativeFrom="column">
+                  <wp:posOffset>6153150</wp:posOffset>
+                </wp:positionH>
+                <wp:positionV relativeFrom="paragraph">
+                  <wp:posOffset>3612515</wp:posOffset>
+                </wp:positionV>
+                <wp:extent cx="0" cy="415290"/>
+                <wp:effectExtent l="76200" t="0" r="57150" b="60960"/>
+                <wp:wrapNone/>
+                <wp:docPr id="14" name="Gerade Verbindung mit Pfeil 14"/>
+                <wp:cNvGraphicFramePr/>
+                <a:graphic xmlns:a="http://schemas.openxmlformats.org/drawingml/2006/main">
+                  <a:graphicData uri="http://schemas.microsoft.com/office/word/2010/wordprocessingShape">
+                    <wps:wsp>
+                      <wps:cNvCnPr/>
+                      <wps:spPr>
+                        <a:xfrm>
+                          <a:off x="0" y="0"/>
+                          <a:ext cx="0" cy="415290"/>
+                        </a:xfrm>
+                        <a:prstGeom prst="straightConnector1">
+                          <a:avLst/>
+                        </a:prstGeom>
+                        <a:ln>
+                          <a:solidFill>
+                            <a:srgbClr val="FFFF00"/>
+                          </a:solidFill>
+                          <a:tailEnd type="triangle"/>
+                        </a:ln>
+                      </wps:spPr>
+                      <wps:style>
+                        <a:lnRef idx="1">
+                          <a:schemeClr val="accent1"/>
+                        </a:lnRef>
+                        <a:fillRef idx="0">
+                          <a:schemeClr val="accent1"/>
+                        </a:fillRef>
+                        <a:effectRef idx="0">
+                          <a:schemeClr val="accent1"/>
+                        </a:effectRef>
+                        <a:fontRef idx="minor">
+                          <a:schemeClr val="tx1"/>
+                        </a:fontRef>
+                      </wps:style>
+                      <wps:bodyPr/>
+                    </wps:wsp>
+                  </a:graphicData>
+                </a:graphic>
+              </wp:anchor>
+            </w:drawing>
+          </mc:Choice>
+          <mc:Fallback>
+            <w:pict>
+              <v:shape w14:anchorId="0C57DA14" id="Gerade Verbindung mit Pfeil 14" o:spid="_x0000_s1026" type="#_x0000_t32" style="position:absolute;margin-left:484.5pt;margin-top:284.45pt;width:0;height:32.7pt;z-index:251669504;visibility:visible;mso-wrap-style:square;mso-wrap-distance-left:9pt;mso-wrap-distance-top:0;mso-wrap-distance-right:9pt;mso-wrap-distance-bottom:0;mso-position-horizontal:absolute;mso-position-horizontal-relative:text;mso-position-vertical:absolute;mso-position-vertical-relative:text" o:gfxdata="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" strokecolor="yellow" strokeweight=".5pt">
+                <v:stroke endarrow="block" joinstyle="miter"/>
+              </v:shape>
+            </w:pict>
+          </mc:Fallback>
+        </mc:AlternateContent>
+      </w:r>
+      <w:r>
+        <w:rPr>
+          <w:noProof/>
+          <w:lang w:eastAsia="de-DE"/>
+        </w:rPr>
+        <mc:AlternateContent>
+          <mc:Choice Requires="wps">
+            <w:drawing>
+              <wp:anchor distT="0" distB="0" distL="114300" distR="114300" simplePos="0" relativeHeight="251668480" behindDoc="0" locked="0" layoutInCell="1" allowOverlap="1" wp14:anchorId="33D838A0" wp14:editId="09012380">
+                <wp:simplePos x="0" y="0"/>
+                <wp:positionH relativeFrom="column">
+                  <wp:posOffset>1278403</wp:posOffset>
+                </wp:positionH>
+                <wp:positionV relativeFrom="paragraph">
+                  <wp:posOffset>3084129</wp:posOffset>
+                </wp:positionV>
+                <wp:extent cx="936839" cy="1755872"/>
+                <wp:effectExtent l="0" t="0" r="0" b="0"/>
+                <wp:wrapNone/>
+                <wp:docPr id="11" name="Rechteck 11"/>
+                <wp:cNvGraphicFramePr/>
+                <a:graphic xmlns:a="http://schemas.openxmlformats.org/drawingml/2006/main">
+                  <a:graphicData uri="http://schemas.microsoft.com/office/word/2010/wordprocessingShape">
+                    <wps:wsp>
+                      <wps:cNvSpPr/>
+                      <wps:spPr>
+                        <a:xfrm>
+                          <a:off x="0" y="0"/>
+                          <a:ext cx="936839" cy="1755872"/>
+                        </a:xfrm>
+                        <a:prstGeom prst="rect">
+                          <a:avLst/>
+                        </a:prstGeom>
+                        <a:solidFill>
+                          <a:srgbClr val="FF0000">
+                            <a:alpha val="14902"/>
+                          </a:srgbClr>
+                        </a:solidFill>
+                        <a:ln>
+                          <a:noFill/>
+                        </a:ln>
+                      </wps:spPr>
+                      <wps:style>
+                        <a:lnRef idx="2">
+                          <a:schemeClr val="accent1">
+                            <a:shade val="50000"/>
+                          </a:schemeClr>
+                        </a:lnRef>
+                        <a:fillRef idx="1">
+                          <a:schemeClr val="accent1"/>
+                        </a:fillRef>
+                        <a:effectRef idx="0">
+                          <a:schemeClr val="accent1"/>
+                        </a:effectRef>
+                        <a:fontRef idx="minor">
+                          <a:schemeClr val="lt1"/>
+                        </a:fontRef>
+                      </wps:style>
+                      <wps:bodyPr rot="0" spcFirstLastPara="0" vertOverflow="overflow" horzOverflow="overflow" vert="horz" wrap="square" lIns="91440" tIns="45720" rIns="91440" bIns="45720" numCol="1" spcCol="0" rtlCol="0" fromWordArt="0" anchor="ctr" anchorCtr="0" forceAA="0" compatLnSpc="1">
+                        <a:prstTxWarp prst="textNoShape">
+                          <a:avLst/>
+                        </a:prstTxWarp>
+                        <a:noAutofit/>
+                      </wps:bodyPr>
+                    </wps:wsp>
+                  </a:graphicData>
+                </a:graphic>
+              </wp:anchor>
+            </w:drawing>
+          </mc:Choice>
+          <mc:Fallback>
+            <w:pict>
+              <v:rect w14:anchorId="32C37744" id="Rechteck 11" o:spid="_x0000_s1026" style="position:absolute;margin-left:100.65pt;margin-top:242.85pt;width:73.75pt;height:138.25pt;z-index:251668480;visibility:visible;mso-wrap-style:square;mso-wrap-distance-left:9pt;mso-wrap-distance-top:0;mso-wrap-distance-right:9pt;mso-wrap-distance-bottom:0;mso-position-horizontal:absolute;mso-position-horizontal-relative:text;mso-position-vertical:absolute;mso-position-vertical-relative:text;v-text-anchor:middle" o:gfxdata="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" fillcolor="red" stroked="f" strokeweight="1pt">
+                <v:fill opacity="9766f"/>
+              </v:rect>
+            </w:pict>
+          </mc:Fallback>
+        </mc:AlternateContent>
+      </w:r>
+      <w:r>
+        <w:rPr>
+          <w:noProof/>
+          <w:lang w:eastAsia="de-DE"/>
+        </w:rPr>
+        <mc:AlternateContent>
+          <mc:Choice Requires="wps">
+            <w:drawing>
+              <wp:anchor distT="0" distB="0" distL="114300" distR="114300" simplePos="0" relativeHeight="251666432" behindDoc="0" locked="0" layoutInCell="1" allowOverlap="1" wp14:anchorId="0BBBA305" wp14:editId="3869AF2A">
+                <wp:simplePos x="0" y="0"/>
+                <wp:positionH relativeFrom="column">
+                  <wp:posOffset>5984657</wp:posOffset>
+                </wp:positionH>
+                <wp:positionV relativeFrom="paragraph">
+                  <wp:posOffset>3089517</wp:posOffset>
+                </wp:positionV>
+                <wp:extent cx="936839" cy="1755872"/>
+                <wp:effectExtent l="0" t="0" r="0" b="0"/>
+                <wp:wrapNone/>
+                <wp:docPr id="10" name="Rechteck 10"/>
+                <wp:cNvGraphicFramePr/>
+                <a:graphic xmlns:a="http://schemas.openxmlformats.org/drawingml/2006/main">
+                  <a:graphicData uri="http://schemas.microsoft.com/office/word/2010/wordprocessingShape">
+                    <wps:wsp>
+                      <wps:cNvSpPr/>
+                      <wps:spPr>
+                        <a:xfrm>
+                          <a:off x="0" y="0"/>
+                          <a:ext cx="936839" cy="1755872"/>
+                        </a:xfrm>
+                        <a:prstGeom prst="rect">
+                          <a:avLst/>
+                        </a:prstGeom>
+                        <a:solidFill>
+                          <a:srgbClr val="FF0000">
+                            <a:alpha val="14902"/>
+                          </a:srgbClr>
+                        </a:solidFill>
+                        <a:ln>
+                          <a:noFill/>
+                        </a:ln>
+                      </wps:spPr>
+                      <wps:style>
+                        <a:lnRef idx="2">
+                          <a:schemeClr val="accent1">
+                            <a:shade val="50000"/>
+                          </a:schemeClr>
+                        </a:lnRef>
+                        <a:fillRef idx="1">
+                          <a:schemeClr val="accent1"/>
+                        </a:fillRef>
+                        <a:effectRef idx="0">
+                          <a:schemeClr val="accent1"/>
+                        </a:effectRef>
+                        <a:fontRef idx="minor">
+                          <a:schemeClr val="lt1"/>
+                        </a:fontRef>
+                      </wps:style>
+                      <wps:bodyPr rot="0" spcFirstLastPara="0" vertOverflow="overflow" horzOverflow="overflow" vert="horz" wrap="square" lIns="91440" tIns="45720" rIns="91440" bIns="45720" numCol="1" spcCol="0" rtlCol="0" fromWordArt="0" anchor="ctr" anchorCtr="0" forceAA="0" compatLnSpc="1">
+                        <a:prstTxWarp prst="textNoShape">
+                          <a:avLst/>
+                        </a:prstTxWarp>
+                        <a:noAutofit/>
+                      </wps:bodyPr>
+                    </wps:wsp>
+                  </a:graphicData>
+                </a:graphic>
+              </wp:anchor>
+            </w:drawing>
+          </mc:Choice>
+          <mc:Fallback>
+            <w:pict>
+              <v:rect w14:anchorId="306D2AF2" id="Rechteck 10" o:spid="_x0000_s1026" style="position:absolute;margin-left:471.25pt;margin-top:243.25pt;width:73.75pt;height:138.25pt;z-index:251666432;visibility:visible;mso-wrap-style:square;mso-wrap-distance-left:9pt;mso-wrap-distance-top:0;mso-wrap-distance-right:9pt;mso-wrap-distance-bottom:0;mso-position-horizontal:absolute;mso-position-horizontal-relative:text;mso-position-vertical:absolute;mso-position-vertical-relative:text;v-text-anchor:middle" o:gfxdata="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" fillcolor="red" stroked="f" strokeweight="1pt">
+                <v:fill opacity="9766f"/>
+              </v:rect>
+            </w:pict>
+          </mc:Fallback>
+        </mc:AlternateContent>
+      </w:r>
+      <w:r>
+        <w:rPr>
+          <w:noProof/>
+          <w:lang w:eastAsia="de-DE"/>
+        </w:rPr>
+        <mc:AlternateContent>
+          <mc:Choice Requires="wps">
+            <w:drawing>
+              <wp:anchor distT="0" distB="0" distL="114300" distR="114300" simplePos="0" relativeHeight="251665408" behindDoc="0" locked="0" layoutInCell="1" allowOverlap="1" wp14:anchorId="4971A883" wp14:editId="285A83A8">
+                <wp:simplePos x="0" y="0"/>
+                <wp:positionH relativeFrom="column">
+                  <wp:posOffset>2145030</wp:posOffset>
+                </wp:positionH>
+                <wp:positionV relativeFrom="paragraph">
+                  <wp:posOffset>3174365</wp:posOffset>
+                </wp:positionV>
+                <wp:extent cx="1933575" cy="1590675"/>
+                <wp:effectExtent l="0" t="0" r="0" b="0"/>
+                <wp:wrapNone/>
+                <wp:docPr id="9" name="Textfeld 9"/>
+                <wp:cNvGraphicFramePr/>
+                <a:graphic xmlns:a="http://schemas.openxmlformats.org/drawingml/2006/main">
+                  <a:graphicData uri="http://schemas.microsoft.com/office/word/2010/wordprocessingShape">
+                    <wps:wsp>
+                      <wps:cNvSpPr txBox="1"/>
+                      <wps:spPr>
+                        <a:xfrm>
+                          <a:off x="0" y="0"/>
+                          <a:ext cx="1933575" cy="1590675"/>
+                        </a:xfrm>
+                        <a:prstGeom prst="rect">
+                          <a:avLst/>
+                        </a:prstGeom>
+                        <a:noFill/>
+                        <a:ln w="6350">
+                          <a:noFill/>
+                        </a:ln>
+                      </wps:spPr>
+                      <wps:txbx>
+                        <w:txbxContent>
+                          <w:p>
+                            <w:pPr>
+                              <w:rPr>
+                                <w:color w:val="FFFFFF" w:themeColor="background1"/>
+                              </w:rPr>
+                            </w:pPr>
+                            <w:proofErr w:type="spellStart"/>
+                            <w:r>
+                              <w:rPr>
+                                <w:color w:val="FFFFFF" w:themeColor="background1"/>
+                              </w:rPr>
+                              <w:t>SWI_Decode_Buffer</w:t>
+                            </w:r>
+                            <w:proofErr w:type="spellEnd"/>
+                          </w:p>
+                          <w:p>
+                            <w:pPr>
+                              <w:spacing w:before="360" w:after="120"/>
+                              <w:rPr>
+                                <w:color w:val="FFFFFF" w:themeColor="background1"/>
+                              </w:rPr>
+                            </w:pPr>
+                            <w:r>
+                              <w:rPr>
+                                <w:color w:val="FFFFFF" w:themeColor="background1"/>
+                              </w:rPr>
+                              <w:t>EDMA_HWI</w:t>
+                            </w:r>
+                          </w:p>
+                          <w:p>
+                            <w:pPr>
+                              <w:spacing w:before="360" w:after="120"/>
+                              <w:rPr>
+                                <w:color w:val="FFFFFF" w:themeColor="background1"/>
+                              </w:rPr>
+                            </w:pPr>
+                            <w:proofErr w:type="spellStart"/>
+                            <w:r>
+                              <w:rPr>
+                                <w:color w:val="FFFFFF" w:themeColor="background1"/>
+                              </w:rPr>
+                              <w:t>SWI_</w:t>
+                            </w:r>
+                            <w:r>
+                              <w:rPr>
+                                <w:color w:val="FFFFFF" w:themeColor="background1"/>
+                              </w:rPr>
+                              <w:t>BSPLink_In</w:t>
+                            </w:r>
+                            <w:proofErr w:type="spellEnd"/>
+                            <w:r>
+                              <w:rPr>
+                                <w:color w:val="FFFFFF" w:themeColor="background1"/>
+                              </w:rPr>
+                              <w:t xml:space="preserve"> ping/</w:t>
+                            </w:r>
+                            <w:proofErr w:type="spellStart"/>
+                            <w:r>
+                              <w:rPr>
+                                <w:color w:val="FFFFFF" w:themeColor="background1"/>
+                              </w:rPr>
+                              <w:t>pong</w:t>
+                            </w:r>
+                            <w:proofErr w:type="spellEnd"/>
+                          </w:p>
+                          <w:p>
+                            <w:pPr>
+                              <w:spacing w:before="360" w:after="120"/>
+                              <w:rPr>
+                                <w:color w:val="FFFFFF" w:themeColor="background1"/>
+                              </w:rPr>
+                            </w:pPr>
+                            <w:r>
+                              <w:rPr>
+                                <w:color w:val="FFFFFF" w:themeColor="background1"/>
+                              </w:rPr>
+                              <w:t>SWI_ADC_OUT ping/</w:t>
+                            </w:r>
+                            <w:proofErr w:type="spellStart"/>
+                            <w:r>
+                              <w:rPr>
+                                <w:color w:val="FFFFFF" w:themeColor="background1"/>
+                              </w:rPr>
+                              <w:t>pong</w:t>
+                            </w:r>
+                            <w:proofErr w:type="spellEnd"/>
+                          </w:p>
+                          <w:p>
+                            <w:pPr>
+                              <w:rPr>
+                                <w:color w:val="FFFFFF" w:themeColor="background1"/>
+                              </w:rPr>
+                            </w:pPr>
+                          </w:p>
+                        </w:txbxContent>
+                      </wps:txbx>
+                      <wps:bodyPr rot="0" spcFirstLastPara="0" vertOverflow="overflow" horzOverflow="overflow" vert="horz" wrap="square" lIns="91440" tIns="45720" rIns="91440" bIns="45720" numCol="1" spcCol="0" rtlCol="0" fromWordArt="0" anchor="t" anchorCtr="0" forceAA="0" compatLnSpc="1">
+                        <a:prstTxWarp prst="textNoShape">
+                          <a:avLst/>
+                        </a:prstTxWarp>
+                        <a:noAutofit/>
+                      </wps:bodyPr>
+                    </wps:wsp>
+                  </a:graphicData>
+                </a:graphic>
+                <wp14:sizeRelH relativeFrom="margin">
+                  <wp14:pctWidth>0</wp14:pctWidth>
+                </wp14:sizeRelH>
+                <wp14:sizeRelV relativeFrom="margin">
+                  <wp14:pctHeight>0</wp14:pctHeight>
+                </wp14:sizeRelV>
+              </wp:anchor>
+            </w:drawing>
+          </mc:Choice>
+          <mc:Fallback>
+            <w:pict>
+              <v:shape w14:anchorId="4971A883" id="Textfeld 9" o:spid="_x0000_s1031" type="#_x0000_t202" style="position:absolute;margin-left:168.9pt;margin-top:249.95pt;width:152.25pt;height:125.25pt;z-index:251665408;visibility:visible;mso-wrap-style:square;mso-width-percent:0;mso-height-percent:0;mso-wrap-distance-left:9pt;mso-wrap-distance-top:0;mso-wrap-distance-right:9pt;mso-wrap-distance-bottom:0;mso-position-horizontal:absolute;mso-position-horizontal-relative:text;mso-position-vertical:absolute;mso-position-vertical-relative:text;mso-width-percent:0;mso-height-percent:0;mso-width-relative:margin;mso-height-relative:margin;v-text-anchor:top" o:gfxdata="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" filled="f" stroked="f" strokeweight=".5pt">
+                <v:textbox>
+                  <w:txbxContent>
+                    <w:p>
+                      <w:pPr>
+                        <w:rPr>
+                          <w:color w:val="FFFFFF" w:themeColor="background1"/>
+                        </w:rPr>
+                      </w:pPr>
+                      <w:proofErr w:type="spellStart"/>
+                      <w:r>
+                        <w:rPr>
+                          <w:color w:val="FFFFFF" w:themeColor="background1"/>
+                        </w:rPr>
+                        <w:t>SWI_Decode_Buffer</w:t>
+                      </w:r>
+                      <w:proofErr w:type="spellEnd"/>
+                    </w:p>
+                    <w:p>
+                      <w:pPr>
+                        <w:spacing w:before="360" w:after="120"/>
+                        <w:rPr>
+                          <w:color w:val="FFFFFF" w:themeColor="background1"/>
+                        </w:rPr>
+                      </w:pPr>
+                      <w:r>
+                        <w:rPr>
+                          <w:color w:val="FFFFFF" w:themeColor="background1"/>
+                        </w:rPr>
+                        <w:t>EDMA_HWI</w:t>
+                      </w:r>
+                    </w:p>
+                    <w:p>
+                      <w:pPr>
+                        <w:spacing w:before="360" w:after="120"/>
+                        <w:rPr>
+                          <w:color w:val="FFFFFF" w:themeColor="background1"/>
+                        </w:rPr>
+                      </w:pPr>
+                      <w:proofErr w:type="spellStart"/>
+                      <w:r>
+                        <w:rPr>
+                          <w:color w:val="FFFFFF" w:themeColor="background1"/>
+                        </w:rPr>
+                        <w:t>SWI_</w:t>
+                      </w:r>
+                      <w:r>
+                        <w:rPr>
+                          <w:color w:val="FFFFFF" w:themeColor="background1"/>
+                        </w:rPr>
+                        <w:t>BSPLink_In</w:t>
+                      </w:r>
+                      <w:proofErr w:type="spellEnd"/>
+                      <w:r>
+                        <w:rPr>
+                          <w:color w:val="FFFFFF" w:themeColor="background1"/>
+                        </w:rPr>
+                        <w:t xml:space="preserve"> ping/</w:t>
+                      </w:r>
+                      <w:proofErr w:type="spellStart"/>
+                      <w:r>
+                        <w:rPr>
+                          <w:color w:val="FFFFFF" w:themeColor="background1"/>
+                        </w:rPr>
+                        <w:t>pong</w:t>
+                      </w:r>
+                      <w:proofErr w:type="spellEnd"/>
+                    </w:p>
+                    <w:p>
+                      <w:pPr>
+                        <w:spacing w:before="360" w:after="120"/>
+                        <w:rPr>
+                          <w:color w:val="FFFFFF" w:themeColor="background1"/>
+                        </w:rPr>
+                      </w:pPr>
+                      <w:r>
+                        <w:rPr>
+                          <w:color w:val="FFFFFF" w:themeColor="background1"/>
+                        </w:rPr>
+                        <w:t>SWI_ADC_OUT ping/</w:t>
+                      </w:r>
+                      <w:proofErr w:type="spellStart"/>
+                      <w:r>
+                        <w:rPr>
+                          <w:color w:val="FFFFFF" w:themeColor="background1"/>
+                        </w:rPr>
+                        <w:t>pong</w:t>
+                      </w:r>
+                      <w:proofErr w:type="spellEnd"/>
+                    </w:p>
+                    <w:p>
+                      <w:pPr>
+                        <w:rPr>
+                          <w:color w:val="FFFFFF" w:themeColor="background1"/>
+                        </w:rPr>
+                      </w:pPr>
+                    </w:p>
+                  </w:txbxContent>
+                </v:textbox>
+              </v:shape>
+            </w:pict>
+          </mc:Fallback>
+        </mc:AlternateContent>
+      </w:r>
       <w:r>
         <w:rPr>
           <w:noProof/>
@@ -121,12 +1915,709 @@
     </w:p>
     <w:p/>
     <w:p/>
+    <w:p/>
+    <w:p/>
+    <w:p/>
     <w:p>
+      <w:pPr>
+        <w:rPr>
+          <w:b/>
+          <w:sz w:val="40"/>
+        </w:rPr>
+      </w:pPr>
       <w:r>
+        <w:rPr>
+          <w:b/>
+          <w:sz w:val="40"/>
+        </w:rPr>
+        <w:lastRenderedPageBreak/>
         <w:t>Encoder</w:t>
       </w:r>
     </w:p>
+    <w:tbl>
+      <w:tblPr>
+        <w:tblStyle w:val="Tabellenraster"/>
+        <w:tblW w:w="0" w:type="auto"/>
+        <w:tblLook w:val="04A0" w:firstRow="1" w:lastRow="0" w:firstColumn="1" w:lastColumn="0" w:noHBand="0" w:noVBand="1"/>
+      </w:tblPr>
+      <w:tblGrid>
+        <w:gridCol w:w="835"/>
+        <w:gridCol w:w="3544"/>
+        <w:gridCol w:w="2312"/>
+        <w:gridCol w:w="3794"/>
+        <w:gridCol w:w="3827"/>
+      </w:tblGrid>
+      <w:tr>
+        <w:trPr>
+          <w:trHeight w:val="373"/>
+        </w:trPr>
+        <w:tc>
+          <w:tcPr>
+            <w:tcW w:w="835" w:type="dxa"/>
+          </w:tcPr>
+          <w:p>
+            <w:pPr>
+              <w:jc w:val="center"/>
+              <w:rPr>
+                <w:b/>
+              </w:rPr>
+            </w:pPr>
+          </w:p>
+        </w:tc>
+        <w:tc>
+          <w:tcPr>
+            <w:tcW w:w="3544" w:type="dxa"/>
+          </w:tcPr>
+          <w:p>
+            <w:pPr>
+              <w:jc w:val="center"/>
+              <w:rPr>
+                <w:b/>
+              </w:rPr>
+            </w:pPr>
+            <w:r>
+              <w:rPr>
+                <w:b/>
+              </w:rPr>
+              <w:t>D0 (LED3)</w:t>
+            </w:r>
+          </w:p>
+        </w:tc>
+        <w:tc>
+          <w:tcPr>
+            <w:tcW w:w="2312" w:type="dxa"/>
+          </w:tcPr>
+          <w:p>
+            <w:pPr>
+              <w:jc w:val="center"/>
+              <w:rPr>
+                <w:b/>
+              </w:rPr>
+            </w:pPr>
+            <w:r>
+              <w:rPr>
+                <w:b/>
+              </w:rPr>
+              <w:t>D1 (LED2)</w:t>
+            </w:r>
+          </w:p>
+        </w:tc>
+        <w:tc>
+          <w:tcPr>
+            <w:tcW w:w="3794" w:type="dxa"/>
+          </w:tcPr>
+          <w:p>
+            <w:pPr>
+              <w:jc w:val="center"/>
+              <w:rPr>
+                <w:b/>
+              </w:rPr>
+            </w:pPr>
+            <w:r>
+              <w:rPr>
+                <w:b/>
+              </w:rPr>
+              <w:t>D2 (LED1)</w:t>
+            </w:r>
+          </w:p>
+        </w:tc>
+        <w:tc>
+          <w:tcPr>
+            <w:tcW w:w="3827" w:type="dxa"/>
+          </w:tcPr>
+          <w:p>
+            <w:pPr>
+              <w:jc w:val="center"/>
+              <w:rPr>
+                <w:b/>
+              </w:rPr>
+            </w:pPr>
+            <w:r>
+              <w:rPr>
+                <w:b/>
+              </w:rPr>
+              <w:t>D3 (LED0)</w:t>
+            </w:r>
+          </w:p>
+        </w:tc>
+      </w:tr>
+      <w:tr>
+        <w:trPr>
+          <w:trHeight w:val="726"/>
+        </w:trPr>
+        <w:tc>
+          <w:tcPr>
+            <w:tcW w:w="835" w:type="dxa"/>
+            <w:vAlign w:val="center"/>
+          </w:tcPr>
+          <w:p>
+            <w:pPr>
+              <w:rPr>
+                <w:b/>
+              </w:rPr>
+            </w:pPr>
+            <w:r>
+              <w:rPr>
+                <w:b/>
+              </w:rPr>
+              <w:t>OFF</w:t>
+            </w:r>
+          </w:p>
+        </w:tc>
+        <w:tc>
+          <w:tcPr>
+            <w:tcW w:w="3544" w:type="dxa"/>
+            <w:vAlign w:val="center"/>
+          </w:tcPr>
+          <w:p>
+            <w:r>
+              <w:t xml:space="preserve">Enter </w:t>
+            </w:r>
+            <w:proofErr w:type="spellStart"/>
+            <w:r>
+              <w:t>Function</w:t>
+            </w:r>
+            <w:proofErr w:type="spellEnd"/>
+            <w:r>
+              <w:t xml:space="preserve"> </w:t>
+            </w:r>
+            <w:proofErr w:type="spellStart"/>
+            <w:r>
+              <w:t>Encode_Audio_Data</w:t>
+            </w:r>
+            <w:proofErr w:type="spellEnd"/>
+          </w:p>
+        </w:tc>
+        <w:tc>
+          <w:tcPr>
+            <w:tcW w:w="2312" w:type="dxa"/>
+            <w:vAlign w:val="center"/>
+          </w:tcPr>
+          <w:p>
+            <w:r>
+              <w:t>Enter EDMA_HWI</w:t>
+            </w:r>
+          </w:p>
+        </w:tc>
+        <w:tc>
+          <w:tcPr>
+            <w:tcW w:w="3794" w:type="dxa"/>
+            <w:vAlign w:val="center"/>
+          </w:tcPr>
+          <w:p/>
+        </w:tc>
+        <w:tc>
+          <w:tcPr>
+            <w:tcW w:w="3827" w:type="dxa"/>
+            <w:vAlign w:val="center"/>
+          </w:tcPr>
+          <w:p>
+            <w:r>
+              <w:t xml:space="preserve">Enter </w:t>
+            </w:r>
+            <w:proofErr w:type="spellStart"/>
+            <w:r>
+              <w:t>SWI_ADC_</w:t>
+            </w:r>
+            <w:r>
+              <w:t>IN</w:t>
+            </w:r>
+            <w:r>
+              <w:t>_Ping</w:t>
+            </w:r>
+            <w:proofErr w:type="spellEnd"/>
+          </w:p>
+          <w:p>
+            <w:r>
+              <w:t>(</w:t>
+            </w:r>
+            <w:proofErr w:type="spellStart"/>
+            <w:r>
+              <w:t>call</w:t>
+            </w:r>
+            <w:proofErr w:type="spellEnd"/>
+            <w:r>
+              <w:t xml:space="preserve"> </w:t>
+            </w:r>
+            <w:proofErr w:type="spellStart"/>
+            <w:r>
+              <w:t>Function</w:t>
+            </w:r>
+            <w:proofErr w:type="spellEnd"/>
+            <w:r>
+              <w:t xml:space="preserve"> </w:t>
+            </w:r>
+            <w:proofErr w:type="spellStart"/>
+            <w:r>
+              <w:t>Encode_Audio_Data</w:t>
+            </w:r>
+            <w:proofErr w:type="spellEnd"/>
+            <w:r>
+              <w:t>)</w:t>
+            </w:r>
+          </w:p>
+        </w:tc>
+      </w:tr>
+      <w:tr>
+        <w:trPr>
+          <w:trHeight w:val="352"/>
+        </w:trPr>
+        <w:tc>
+          <w:tcPr>
+            <w:tcW w:w="835" w:type="dxa"/>
+            <w:vAlign w:val="center"/>
+          </w:tcPr>
+          <w:p>
+            <w:pPr>
+              <w:rPr>
+                <w:b/>
+              </w:rPr>
+            </w:pPr>
+            <w:r>
+              <w:rPr>
+                <w:b/>
+              </w:rPr>
+              <w:t>ON</w:t>
+            </w:r>
+          </w:p>
+        </w:tc>
+        <w:tc>
+          <w:tcPr>
+            <w:tcW w:w="3544" w:type="dxa"/>
+            <w:vAlign w:val="center"/>
+          </w:tcPr>
+          <w:p>
+            <w:proofErr w:type="spellStart"/>
+            <w:r>
+              <w:t>Leave</w:t>
+            </w:r>
+            <w:proofErr w:type="spellEnd"/>
+            <w:r>
+              <w:t xml:space="preserve"> </w:t>
+            </w:r>
+            <w:proofErr w:type="spellStart"/>
+            <w:r>
+              <w:t>Function</w:t>
+            </w:r>
+            <w:proofErr w:type="spellEnd"/>
+            <w:r>
+              <w:t xml:space="preserve"> </w:t>
+            </w:r>
+            <w:proofErr w:type="spellStart"/>
+            <w:r>
+              <w:t>Encode_Audio_Data</w:t>
+            </w:r>
+            <w:proofErr w:type="spellEnd"/>
+          </w:p>
+        </w:tc>
+        <w:tc>
+          <w:tcPr>
+            <w:tcW w:w="2312" w:type="dxa"/>
+            <w:vAlign w:val="center"/>
+          </w:tcPr>
+          <w:p>
+            <w:proofErr w:type="spellStart"/>
+            <w:r>
+              <w:t>Leave</w:t>
+            </w:r>
+            <w:proofErr w:type="spellEnd"/>
+            <w:r>
+              <w:t xml:space="preserve"> EDMA_HWI</w:t>
+            </w:r>
+          </w:p>
+        </w:tc>
+        <w:tc>
+          <w:tcPr>
+            <w:tcW w:w="3794" w:type="dxa"/>
+            <w:vAlign w:val="center"/>
+          </w:tcPr>
+          <w:p/>
+        </w:tc>
+        <w:tc>
+          <w:tcPr>
+            <w:tcW w:w="3827" w:type="dxa"/>
+            <w:vAlign w:val="center"/>
+          </w:tcPr>
+          <w:p>
+            <w:r>
+              <w:t xml:space="preserve">Enter </w:t>
+            </w:r>
+            <w:proofErr w:type="spellStart"/>
+            <w:r>
+              <w:t>SWI_ADC_</w:t>
+            </w:r>
+            <w:r>
+              <w:t>IN</w:t>
+            </w:r>
+            <w:r>
+              <w:t>_Pong</w:t>
+            </w:r>
+            <w:proofErr w:type="spellEnd"/>
+          </w:p>
+          <w:p>
+            <w:r>
+              <w:t>(</w:t>
+            </w:r>
+            <w:proofErr w:type="spellStart"/>
+            <w:r>
+              <w:t>call</w:t>
+            </w:r>
+            <w:proofErr w:type="spellEnd"/>
+            <w:r>
+              <w:t xml:space="preserve"> </w:t>
+            </w:r>
+            <w:proofErr w:type="spellStart"/>
+            <w:r>
+              <w:t>Function</w:t>
+            </w:r>
+            <w:proofErr w:type="spellEnd"/>
+            <w:r>
+              <w:t xml:space="preserve"> </w:t>
+            </w:r>
+            <w:proofErr w:type="spellStart"/>
+            <w:r>
+              <w:t>Encode_Audio_Data</w:t>
+            </w:r>
+            <w:proofErr w:type="spellEnd"/>
+            <w:r>
+              <w:t>)</w:t>
+            </w:r>
+          </w:p>
+        </w:tc>
+      </w:tr>
+    </w:tbl>
+    <w:p/>
     <w:p>
+      <w:r>
+        <w:rPr>
+          <w:noProof/>
+          <w:lang w:eastAsia="de-DE"/>
+        </w:rPr>
+        <mc:AlternateContent>
+          <mc:Choice Requires="wps">
+            <w:drawing>
+              <wp:anchor distT="0" distB="0" distL="114300" distR="114300" simplePos="0" relativeHeight="251681792" behindDoc="0" locked="0" layoutInCell="1" allowOverlap="1" wp14:anchorId="78713B70" wp14:editId="2B023319">
+                <wp:simplePos x="0" y="0"/>
+                <wp:positionH relativeFrom="column">
+                  <wp:posOffset>4406265</wp:posOffset>
+                </wp:positionH>
+                <wp:positionV relativeFrom="paragraph">
+                  <wp:posOffset>3045254</wp:posOffset>
+                </wp:positionV>
+                <wp:extent cx="1014826" cy="1755872"/>
+                <wp:effectExtent l="0" t="0" r="0" b="0"/>
+                <wp:wrapNone/>
+                <wp:docPr id="27" name="Rechteck 27"/>
+                <wp:cNvGraphicFramePr/>
+                <a:graphic xmlns:a="http://schemas.openxmlformats.org/drawingml/2006/main">
+                  <a:graphicData uri="http://schemas.microsoft.com/office/word/2010/wordprocessingShape">
+                    <wps:wsp>
+                      <wps:cNvSpPr/>
+                      <wps:spPr>
+                        <a:xfrm>
+                          <a:off x="0" y="0"/>
+                          <a:ext cx="1014826" cy="1755872"/>
+                        </a:xfrm>
+                        <a:prstGeom prst="rect">
+                          <a:avLst/>
+                        </a:prstGeom>
+                        <a:solidFill>
+                          <a:srgbClr val="FF0000">
+                            <a:alpha val="14902"/>
+                          </a:srgbClr>
+                        </a:solidFill>
+                        <a:ln>
+                          <a:noFill/>
+                        </a:ln>
+                      </wps:spPr>
+                      <wps:style>
+                        <a:lnRef idx="2">
+                          <a:schemeClr val="accent1">
+                            <a:shade val="50000"/>
+                          </a:schemeClr>
+                        </a:lnRef>
+                        <a:fillRef idx="1">
+                          <a:schemeClr val="accent1"/>
+                        </a:fillRef>
+                        <a:effectRef idx="0">
+                          <a:schemeClr val="accent1"/>
+                        </a:effectRef>
+                        <a:fontRef idx="minor">
+                          <a:schemeClr val="lt1"/>
+                        </a:fontRef>
+                      </wps:style>
+                      <wps:bodyPr rot="0" spcFirstLastPara="0" vertOverflow="overflow" horzOverflow="overflow" vert="horz" wrap="square" lIns="91440" tIns="45720" rIns="91440" bIns="45720" numCol="1" spcCol="0" rtlCol="0" fromWordArt="0" anchor="ctr" anchorCtr="0" forceAA="0" compatLnSpc="1">
+                        <a:prstTxWarp prst="textNoShape">
+                          <a:avLst/>
+                        </a:prstTxWarp>
+                        <a:noAutofit/>
+                      </wps:bodyPr>
+                    </wps:wsp>
+                  </a:graphicData>
+                </a:graphic>
+                <wp14:sizeRelH relativeFrom="margin">
+                  <wp14:pctWidth>0</wp14:pctWidth>
+                </wp14:sizeRelH>
+              </wp:anchor>
+            </w:drawing>
+          </mc:Choice>
+          <mc:Fallback>
+            <w:pict>
+              <v:rect w14:anchorId="209F6FB2" id="Rechteck 27" o:spid="_x0000_s1026" style="position:absolute;margin-left:346.95pt;margin-top:239.8pt;width:79.9pt;height:138.25pt;z-index:251681792;visibility:visible;mso-wrap-style:square;mso-width-percent:0;mso-wrap-distance-left:9pt;mso-wrap-distance-top:0;mso-wrap-distance-right:9pt;mso-wrap-distance-bottom:0;mso-position-horizontal:absolute;mso-position-horizontal-relative:text;mso-position-vertical:absolute;mso-position-vertical-relative:text;mso-width-percent:0;mso-width-relative:margin;v-text-anchor:middle" o:gfxdata="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" fillcolor="red" stroked="f" strokeweight="1pt">
+                <v:fill opacity="9766f"/>
+              </v:rect>
+            </w:pict>
+          </mc:Fallback>
+        </mc:AlternateContent>
+      </w:r>
+      <w:r>
+        <w:rPr>
+          <w:noProof/>
+          <w:lang w:eastAsia="de-DE"/>
+        </w:rPr>
+        <mc:AlternateContent>
+          <mc:Choice Requires="wps">
+            <w:drawing>
+              <wp:anchor distT="0" distB="0" distL="114300" distR="114300" simplePos="0" relativeHeight="251659264" behindDoc="0" locked="0" layoutInCell="1" allowOverlap="1" wp14:anchorId="23A45000" wp14:editId="719DE50A">
+                <wp:simplePos x="0" y="0"/>
+                <wp:positionH relativeFrom="column">
+                  <wp:posOffset>802005</wp:posOffset>
+                </wp:positionH>
+                <wp:positionV relativeFrom="paragraph">
+                  <wp:posOffset>3159760</wp:posOffset>
+                </wp:positionV>
+                <wp:extent cx="1933575" cy="1590675"/>
+                <wp:effectExtent l="0" t="0" r="0" b="0"/>
+                <wp:wrapNone/>
+                <wp:docPr id="5" name="Textfeld 5"/>
+                <wp:cNvGraphicFramePr/>
+                <a:graphic xmlns:a="http://schemas.openxmlformats.org/drawingml/2006/main">
+                  <a:graphicData uri="http://schemas.microsoft.com/office/word/2010/wordprocessingShape">
+                    <wps:wsp>
+                      <wps:cNvSpPr txBox="1"/>
+                      <wps:spPr>
+                        <a:xfrm>
+                          <a:off x="0" y="0"/>
+                          <a:ext cx="1933575" cy="1590675"/>
+                        </a:xfrm>
+                        <a:prstGeom prst="rect">
+                          <a:avLst/>
+                        </a:prstGeom>
+                        <a:noFill/>
+                        <a:ln w="6350">
+                          <a:noFill/>
+                        </a:ln>
+                      </wps:spPr>
+                      <wps:txbx>
+                        <w:txbxContent>
+                          <w:p>
+                            <w:pPr>
+                              <w:rPr>
+                                <w:color w:val="FFFFFF" w:themeColor="background1"/>
+                              </w:rPr>
+                            </w:pPr>
+                            <w:proofErr w:type="spellStart"/>
+                            <w:r>
+                              <w:rPr>
+                                <w:color w:val="FFFFFF" w:themeColor="background1"/>
+                              </w:rPr>
+                              <w:t>Encode_Audio_Data</w:t>
+                            </w:r>
+                            <w:proofErr w:type="spellEnd"/>
+                          </w:p>
+                          <w:p>
+                            <w:pPr>
+                              <w:spacing w:before="360" w:after="120"/>
+                              <w:rPr>
+                                <w:color w:val="FFFFFF" w:themeColor="background1"/>
+                              </w:rPr>
+                            </w:pPr>
+                            <w:r>
+                              <w:rPr>
+                                <w:color w:val="FFFFFF" w:themeColor="background1"/>
+                              </w:rPr>
+                              <w:t>EDMA_HWI</w:t>
+                            </w:r>
+                          </w:p>
+                          <w:p>
+                            <w:pPr>
+                              <w:spacing w:before="360" w:after="120"/>
+                              <w:rPr>
+                                <w:color w:val="FFFFFF" w:themeColor="background1"/>
+                              </w:rPr>
+                            </w:pPr>
+                            <w:r>
+                              <w:rPr>
+                                <w:color w:val="FFFFFF" w:themeColor="background1"/>
+                              </w:rPr>
+                              <w:t xml:space="preserve">Not </w:t>
+                            </w:r>
+                            <w:proofErr w:type="spellStart"/>
+                            <w:r>
+                              <w:rPr>
+                                <w:color w:val="FFFFFF" w:themeColor="background1"/>
+                              </w:rPr>
+                              <w:t>used</w:t>
+                            </w:r>
+                            <w:proofErr w:type="spellEnd"/>
+                          </w:p>
+                          <w:p>
+                            <w:pPr>
+                              <w:spacing w:before="360" w:after="120"/>
+                              <w:rPr>
+                                <w:color w:val="FFFFFF" w:themeColor="background1"/>
+                              </w:rPr>
+                            </w:pPr>
+                            <w:proofErr w:type="spellStart"/>
+                            <w:r>
+                              <w:rPr>
+                                <w:color w:val="FFFFFF" w:themeColor="background1"/>
+                              </w:rPr>
+                              <w:t>SWI_ADC_In</w:t>
+                            </w:r>
+                            <w:proofErr w:type="spellEnd"/>
+                            <w:r>
+                              <w:rPr>
+                                <w:color w:val="FFFFFF" w:themeColor="background1"/>
+                              </w:rPr>
+                              <w:t xml:space="preserve"> ping/</w:t>
+                            </w:r>
+                            <w:proofErr w:type="spellStart"/>
+                            <w:r>
+                              <w:rPr>
+                                <w:color w:val="FFFFFF" w:themeColor="background1"/>
+                              </w:rPr>
+                              <w:t>pong</w:t>
+                            </w:r>
+                            <w:proofErr w:type="spellEnd"/>
+                          </w:p>
+                          <w:p>
+                            <w:pPr>
+                              <w:rPr>
+                                <w:color w:val="FFFFFF" w:themeColor="background1"/>
+                              </w:rPr>
+                            </w:pPr>
+                          </w:p>
+                        </w:txbxContent>
+                      </wps:txbx>
+                      <wps:bodyPr rot="0" spcFirstLastPara="0" vertOverflow="overflow" horzOverflow="overflow" vert="horz" wrap="square" lIns="91440" tIns="45720" rIns="91440" bIns="45720" numCol="1" spcCol="0" rtlCol="0" fromWordArt="0" anchor="t" anchorCtr="0" forceAA="0" compatLnSpc="1">
+                        <a:prstTxWarp prst="textNoShape">
+                          <a:avLst/>
+                        </a:prstTxWarp>
+                        <a:noAutofit/>
+                      </wps:bodyPr>
+                    </wps:wsp>
+                  </a:graphicData>
+                </a:graphic>
+                <wp14:sizeRelH relativeFrom="margin">
+                  <wp14:pctWidth>0</wp14:pctWidth>
+                </wp14:sizeRelH>
+                <wp14:sizeRelV relativeFrom="margin">
+                  <wp14:pctHeight>0</wp14:pctHeight>
+                </wp14:sizeRelV>
+              </wp:anchor>
+            </w:drawing>
+          </mc:Choice>
+          <mc:Fallback>
+            <w:pict>
+              <v:shape w14:anchorId="23A45000" id="Textfeld 5" o:spid="_x0000_s1032" type="#_x0000_t202" style="position:absolute;margin-left:63.15pt;margin-top:248.8pt;width:152.25pt;height:125.25pt;z-index:251659264;visibility:visible;mso-wrap-style:square;mso-width-percent:0;mso-height-percent:0;mso-wrap-distance-left:9pt;mso-wrap-distance-top:0;mso-wrap-distance-right:9pt;mso-wrap-distance-bottom:0;mso-position-horizontal:absolute;mso-position-horizontal-relative:text;mso-position-vertical:absolute;mso-position-vertical-relative:text;mso-width-percent:0;mso-height-percent:0;mso-width-relative:margin;mso-height-relative:margin;v-text-anchor:top" o:gfxdata="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" filled="f" stroked="f" strokeweight=".5pt">
+                <v:textbox>
+                  <w:txbxContent>
+                    <w:p>
+                      <w:pPr>
+                        <w:rPr>
+                          <w:color w:val="FFFFFF" w:themeColor="background1"/>
+                        </w:rPr>
+                      </w:pPr>
+                      <w:proofErr w:type="spellStart"/>
+                      <w:r>
+                        <w:rPr>
+                          <w:color w:val="FFFFFF" w:themeColor="background1"/>
+                        </w:rPr>
+                        <w:t>Encode_Audio_Data</w:t>
+                      </w:r>
+                      <w:proofErr w:type="spellEnd"/>
+                    </w:p>
+                    <w:p>
+                      <w:pPr>
+                        <w:spacing w:before="360" w:after="120"/>
+                        <w:rPr>
+                          <w:color w:val="FFFFFF" w:themeColor="background1"/>
+                        </w:rPr>
+                      </w:pPr>
+                      <w:r>
+                        <w:rPr>
+                          <w:color w:val="FFFFFF" w:themeColor="background1"/>
+                        </w:rPr>
+                        <w:t>EDMA_HWI</w:t>
+                      </w:r>
+                    </w:p>
+                    <w:p>
+                      <w:pPr>
+                        <w:spacing w:before="360" w:after="120"/>
+                        <w:rPr>
+                          <w:color w:val="FFFFFF" w:themeColor="background1"/>
+                        </w:rPr>
+                      </w:pPr>
+                      <w:r>
+                        <w:rPr>
+                          <w:color w:val="FFFFFF" w:themeColor="background1"/>
+                        </w:rPr>
+                        <w:t xml:space="preserve">Not </w:t>
+                      </w:r>
+                      <w:proofErr w:type="spellStart"/>
+                      <w:r>
+                        <w:rPr>
+                          <w:color w:val="FFFFFF" w:themeColor="background1"/>
+                        </w:rPr>
+                        <w:t>used</w:t>
+                      </w:r>
+                      <w:proofErr w:type="spellEnd"/>
+                    </w:p>
+                    <w:p>
+                      <w:pPr>
+                        <w:spacing w:before="360" w:after="120"/>
+                        <w:rPr>
+                          <w:color w:val="FFFFFF" w:themeColor="background1"/>
+                        </w:rPr>
+                      </w:pPr>
+                      <w:proofErr w:type="spellStart"/>
+                      <w:r>
+                        <w:rPr>
+                          <w:color w:val="FFFFFF" w:themeColor="background1"/>
+                        </w:rPr>
+                        <w:t>SWI_ADC_In</w:t>
+                      </w:r>
+                      <w:proofErr w:type="spellEnd"/>
+                      <w:r>
+                        <w:rPr>
+                          <w:color w:val="FFFFFF" w:themeColor="background1"/>
+                        </w:rPr>
+                        <w:t xml:space="preserve"> ping/</w:t>
+                      </w:r>
+                      <w:proofErr w:type="spellStart"/>
+                      <w:r>
+                        <w:rPr>
+                          <w:color w:val="FFFFFF" w:themeColor="background1"/>
+                        </w:rPr>
+                        <w:t>pong</w:t>
+                      </w:r>
+                      <w:proofErr w:type="spellEnd"/>
+                    </w:p>
+                    <w:p>
+                      <w:pPr>
+                        <w:rPr>
+                          <w:color w:val="FFFFFF" w:themeColor="background1"/>
+                        </w:rPr>
+                      </w:pPr>
+                    </w:p>
+                  </w:txbxContent>
+                </v:textbox>
+              </v:shape>
+            </w:pict>
+          </mc:Fallback>
+        </mc:AlternateContent>
+      </w:r>
       <w:r>
         <w:rPr>
           <w:noProof/>
@@ -175,14 +2666,264 @@
         </w:drawing>
       </w:r>
     </w:p>
-    <w:p/>
+    <w:p>
+      <w:bookmarkStart w:id="0" w:name="_GoBack"/>
+      <w:bookmarkEnd w:id="0"/>
+    </w:p>
     <w:p>
       <w:r>
         <w:rPr>
           <w:noProof/>
           <w:lang w:eastAsia="de-DE"/>
         </w:rPr>
-        <w:lastRenderedPageBreak/>
+        <mc:AlternateContent>
+          <mc:Choice Requires="wps">
+            <w:drawing>
+              <wp:anchor distT="0" distB="0" distL="114300" distR="114300" simplePos="0" relativeHeight="251661312" behindDoc="0" locked="0" layoutInCell="1" allowOverlap="1" wp14:anchorId="5D004C11" wp14:editId="6F732142">
+                <wp:simplePos x="0" y="0"/>
+                <wp:positionH relativeFrom="column">
+                  <wp:posOffset>2087880</wp:posOffset>
+                </wp:positionH>
+                <wp:positionV relativeFrom="paragraph">
+                  <wp:posOffset>3202940</wp:posOffset>
+                </wp:positionV>
+                <wp:extent cx="1933575" cy="1590675"/>
+                <wp:effectExtent l="0" t="0" r="0" b="0"/>
+                <wp:wrapNone/>
+                <wp:docPr id="6" name="Textfeld 6"/>
+                <wp:cNvGraphicFramePr/>
+                <a:graphic xmlns:a="http://schemas.openxmlformats.org/drawingml/2006/main">
+                  <a:graphicData uri="http://schemas.microsoft.com/office/word/2010/wordprocessingShape">
+                    <wps:wsp>
+                      <wps:cNvSpPr txBox="1"/>
+                      <wps:spPr>
+                        <a:xfrm>
+                          <a:off x="0" y="0"/>
+                          <a:ext cx="1933575" cy="1590675"/>
+                        </a:xfrm>
+                        <a:prstGeom prst="rect">
+                          <a:avLst/>
+                        </a:prstGeom>
+                        <a:noFill/>
+                        <a:ln w="6350">
+                          <a:noFill/>
+                        </a:ln>
+                      </wps:spPr>
+                      <wps:txbx>
+                        <w:txbxContent>
+                          <w:p>
+                            <w:pPr>
+                              <w:rPr>
+                                <w:color w:val="FFFFFF" w:themeColor="background1"/>
+                              </w:rPr>
+                            </w:pPr>
+                            <w:proofErr w:type="spellStart"/>
+                            <w:r>
+                              <w:rPr>
+                                <w:color w:val="FFFFFF" w:themeColor="background1"/>
+                              </w:rPr>
+                              <w:t>Encode_Audio_Data</w:t>
+                            </w:r>
+                            <w:proofErr w:type="spellEnd"/>
+                          </w:p>
+                          <w:p>
+                            <w:pPr>
+                              <w:spacing w:before="360" w:after="120"/>
+                              <w:rPr>
+                                <w:color w:val="FFFFFF" w:themeColor="background1"/>
+                              </w:rPr>
+                            </w:pPr>
+                            <w:r>
+                              <w:rPr>
+                                <w:color w:val="FFFFFF" w:themeColor="background1"/>
+                              </w:rPr>
+                              <w:t>EDMA_HWI</w:t>
+                            </w:r>
+                          </w:p>
+                          <w:p>
+                            <w:pPr>
+                              <w:spacing w:before="360" w:after="120"/>
+                              <w:rPr>
+                                <w:color w:val="FFFFFF" w:themeColor="background1"/>
+                              </w:rPr>
+                            </w:pPr>
+                            <w:r>
+                              <w:rPr>
+                                <w:color w:val="FFFFFF" w:themeColor="background1"/>
+                              </w:rPr>
+                              <w:t xml:space="preserve">Not </w:t>
+                            </w:r>
+                            <w:proofErr w:type="spellStart"/>
+                            <w:r>
+                              <w:rPr>
+                                <w:color w:val="FFFFFF" w:themeColor="background1"/>
+                              </w:rPr>
+                              <w:t>used</w:t>
+                            </w:r>
+                            <w:proofErr w:type="spellEnd"/>
+                          </w:p>
+                          <w:p>
+                            <w:pPr>
+                              <w:spacing w:before="360" w:after="120"/>
+                              <w:rPr>
+                                <w:color w:val="FFFFFF" w:themeColor="background1"/>
+                              </w:rPr>
+                            </w:pPr>
+                            <w:proofErr w:type="spellStart"/>
+                            <w:r>
+                              <w:rPr>
+                                <w:color w:val="FFFFFF" w:themeColor="background1"/>
+                              </w:rPr>
+                              <w:t>SWI_ADC_In</w:t>
+                            </w:r>
+                            <w:proofErr w:type="spellEnd"/>
+                            <w:r>
+                              <w:rPr>
+                                <w:color w:val="FFFFFF" w:themeColor="background1"/>
+                              </w:rPr>
+                              <w:t xml:space="preserve"> ping/</w:t>
+                            </w:r>
+                            <w:proofErr w:type="spellStart"/>
+                            <w:r>
+                              <w:rPr>
+                                <w:color w:val="FFFFFF" w:themeColor="background1"/>
+                              </w:rPr>
+                              <w:t>pong</w:t>
+                            </w:r>
+                            <w:proofErr w:type="spellEnd"/>
+                          </w:p>
+                          <w:p>
+                            <w:pPr>
+                              <w:rPr>
+                                <w:color w:val="FFFFFF" w:themeColor="background1"/>
+                              </w:rPr>
+                            </w:pPr>
+                          </w:p>
+                        </w:txbxContent>
+                      </wps:txbx>
+                      <wps:bodyPr rot="0" spcFirstLastPara="0" vertOverflow="overflow" horzOverflow="overflow" vert="horz" wrap="square" lIns="91440" tIns="45720" rIns="91440" bIns="45720" numCol="1" spcCol="0" rtlCol="0" fromWordArt="0" anchor="t" anchorCtr="0" forceAA="0" compatLnSpc="1">
+                        <a:prstTxWarp prst="textNoShape">
+                          <a:avLst/>
+                        </a:prstTxWarp>
+                        <a:noAutofit/>
+                      </wps:bodyPr>
+                    </wps:wsp>
+                  </a:graphicData>
+                </a:graphic>
+                <wp14:sizeRelH relativeFrom="margin">
+                  <wp14:pctWidth>0</wp14:pctWidth>
+                </wp14:sizeRelH>
+                <wp14:sizeRelV relativeFrom="margin">
+                  <wp14:pctHeight>0</wp14:pctHeight>
+                </wp14:sizeRelV>
+              </wp:anchor>
+            </w:drawing>
+          </mc:Choice>
+          <mc:Fallback>
+            <w:pict>
+              <v:shape w14:anchorId="5D004C11" id="Textfeld 6" o:spid="_x0000_s1033" type="#_x0000_t202" style="position:absolute;margin-left:164.4pt;margin-top:252.2pt;width:152.25pt;height:125.25pt;z-index:251661312;visibility:visible;mso-wrap-style:square;mso-width-percent:0;mso-height-percent:0;mso-wrap-distance-left:9pt;mso-wrap-distance-top:0;mso-wrap-distance-right:9pt;mso-wrap-distance-bottom:0;mso-position-horizontal:absolute;mso-position-horizontal-relative:text;mso-position-vertical:absolute;mso-position-vertical-relative:text;mso-width-percent:0;mso-height-percent:0;mso-width-relative:margin;mso-height-relative:margin;v-text-anchor:top" o:gfxdata="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" filled="f" stroked="f" strokeweight=".5pt">
+                <v:textbox>
+                  <w:txbxContent>
+                    <w:p>
+                      <w:pPr>
+                        <w:rPr>
+                          <w:color w:val="FFFFFF" w:themeColor="background1"/>
+                        </w:rPr>
+                      </w:pPr>
+                      <w:proofErr w:type="spellStart"/>
+                      <w:r>
+                        <w:rPr>
+                          <w:color w:val="FFFFFF" w:themeColor="background1"/>
+                        </w:rPr>
+                        <w:t>Encode_Audio_Data</w:t>
+                      </w:r>
+                      <w:proofErr w:type="spellEnd"/>
+                    </w:p>
+                    <w:p>
+                      <w:pPr>
+                        <w:spacing w:before="360" w:after="120"/>
+                        <w:rPr>
+                          <w:color w:val="FFFFFF" w:themeColor="background1"/>
+                        </w:rPr>
+                      </w:pPr>
+                      <w:r>
+                        <w:rPr>
+                          <w:color w:val="FFFFFF" w:themeColor="background1"/>
+                        </w:rPr>
+                        <w:t>EDMA_HWI</w:t>
+                      </w:r>
+                    </w:p>
+                    <w:p>
+                      <w:pPr>
+                        <w:spacing w:before="360" w:after="120"/>
+                        <w:rPr>
+                          <w:color w:val="FFFFFF" w:themeColor="background1"/>
+                        </w:rPr>
+                      </w:pPr>
+                      <w:r>
+                        <w:rPr>
+                          <w:color w:val="FFFFFF" w:themeColor="background1"/>
+                        </w:rPr>
+                        <w:t xml:space="preserve">Not </w:t>
+                      </w:r>
+                      <w:proofErr w:type="spellStart"/>
+                      <w:r>
+                        <w:rPr>
+                          <w:color w:val="FFFFFF" w:themeColor="background1"/>
+                        </w:rPr>
+                        <w:t>used</w:t>
+                      </w:r>
+                      <w:proofErr w:type="spellEnd"/>
+                    </w:p>
+                    <w:p>
+                      <w:pPr>
+                        <w:spacing w:before="360" w:after="120"/>
+                        <w:rPr>
+                          <w:color w:val="FFFFFF" w:themeColor="background1"/>
+                        </w:rPr>
+                      </w:pPr>
+                      <w:proofErr w:type="spellStart"/>
+                      <w:r>
+                        <w:rPr>
+                          <w:color w:val="FFFFFF" w:themeColor="background1"/>
+                        </w:rPr>
+                        <w:t>SWI_ADC_In</w:t>
+                      </w:r>
+                      <w:proofErr w:type="spellEnd"/>
+                      <w:r>
+                        <w:rPr>
+                          <w:color w:val="FFFFFF" w:themeColor="background1"/>
+                        </w:rPr>
+                        <w:t xml:space="preserve"> ping/</w:t>
+                      </w:r>
+                      <w:proofErr w:type="spellStart"/>
+                      <w:r>
+                        <w:rPr>
+                          <w:color w:val="FFFFFF" w:themeColor="background1"/>
+                        </w:rPr>
+                        <w:t>pong</w:t>
+                      </w:r>
+                      <w:proofErr w:type="spellEnd"/>
+                    </w:p>
+                    <w:p>
+                      <w:pPr>
+                        <w:rPr>
+                          <w:color w:val="FFFFFF" w:themeColor="background1"/>
+                        </w:rPr>
+                      </w:pPr>
+                    </w:p>
+                  </w:txbxContent>
+                </v:textbox>
+              </v:shape>
+            </w:pict>
+          </mc:Fallback>
+        </mc:AlternateContent>
+      </w:r>
+      <w:r>
+        <w:rPr>
+          <w:noProof/>
+          <w:lang w:eastAsia="de-DE"/>
+        </w:rPr>
         <w:drawing>
           <wp:inline distT="0" distB="0" distL="0" distR="0">
             <wp:extent cx="9361170" cy="5074285"/>
@@ -228,7 +2969,7 @@
     </w:p>
     <w:sectPr>
       <w:pgSz w:w="15840" w:h="12240" w:orient="landscape"/>
-      <w:pgMar w:top="1417" w:right="531" w:bottom="1417" w:left="567" w:header="708" w:footer="708" w:gutter="0"/>
+      <w:pgMar w:top="851" w:right="531" w:bottom="426" w:left="567" w:header="708" w:footer="708" w:gutter="0"/>
       <w:cols w:space="708"/>
       <w:docGrid w:linePitch="360"/>
     </w:sectPr>
@@ -661,6 +3402,25 @@
     <w:semiHidden/>
     <w:unhideWhenUsed/>
   </w:style>
+  <w:style w:type="table" w:styleId="Tabellenraster">
+    <w:name w:val="Table Grid"/>
+    <w:basedOn w:val="NormaleTabelle"/>
+    <w:uiPriority w:val="39"/>
+    <w:rsid w:val="00E101E3"/>
+    <w:pPr>
+      <w:spacing w:after="0" w:line="240" w:lineRule="auto"/>
+    </w:pPr>
+    <w:tblPr>
+      <w:tblBorders>
+        <w:top w:val="single" w:sz="4" w:space="0" w:color="auto"/>
+        <w:left w:val="single" w:sz="4" w:space="0" w:color="auto"/>
+        <w:bottom w:val="single" w:sz="4" w:space="0" w:color="auto"/>
+        <w:right w:val="single" w:sz="4" w:space="0" w:color="auto"/>
+        <w:insideH w:val="single" w:sz="4" w:space="0" w:color="auto"/>
+        <w:insideV w:val="single" w:sz="4" w:space="0" w:color="auto"/>
+      </w:tblBorders>
+    </w:tblPr>
+  </w:style>
 </w:styles>
 </file>
 

</xml_diff>

<commit_message>
Interrupt Prioritäten geaendert - keine Besserung
</commit_message>
<xml_diff>
--- a/Timing.docx
+++ b/Timing.docx
@@ -820,19 +820,7 @@
                               <w:rPr>
                                 <w:color w:val="FFFFFF" w:themeColor="background1"/>
                               </w:rPr>
-                              <w:t>SWI_ADC_</w:t>
-                            </w:r>
-                            <w:r>
-                              <w:rPr>
-                                <w:color w:val="FFFFFF" w:themeColor="background1"/>
-                              </w:rPr>
-                              <w:t>OUT</w:t>
-                            </w:r>
-                            <w:r>
-                              <w:rPr>
-                                <w:color w:val="FFFFFF" w:themeColor="background1"/>
-                              </w:rPr>
-                              <w:t xml:space="preserve"> ping/</w:t>
+                              <w:t>SWI_ADC_OUT ping/</w:t>
                             </w:r>
                             <w:proofErr w:type="spellStart"/>
                             <w:r>
@@ -2666,10 +2654,7 @@
         </w:drawing>
       </w:r>
     </w:p>
-    <w:p>
-      <w:bookmarkStart w:id="0" w:name="_GoBack"/>
-      <w:bookmarkEnd w:id="0"/>
-    </w:p>
+    <w:p/>
     <w:p>
       <w:r>
         <w:rPr>
@@ -2967,6 +2952,433 @@
         </w:drawing>
       </w:r>
     </w:p>
+    <w:p/>
+    <w:p/>
+    <w:p/>
+    <w:p/>
+    <w:p/>
+    <w:p>
+      <w:r>
+        <w:lastRenderedPageBreak/>
+        <w:t xml:space="preserve">Decoder mit Interrupt </w:t>
+      </w:r>
+      <w:proofErr w:type="spellStart"/>
+      <w:r>
+        <w:t>Mask</w:t>
+      </w:r>
+      <w:proofErr w:type="spellEnd"/>
+      <w:r>
+        <w:t xml:space="preserve"> = </w:t>
+      </w:r>
+      <w:proofErr w:type="spellStart"/>
+      <w:r>
+        <w:t>none</w:t>
+      </w:r>
+      <w:proofErr w:type="spellEnd"/>
+    </w:p>
+    <w:p>
+      <w:r>
+        <w:rPr>
+          <w:noProof/>
+          <w:lang w:eastAsia="de-DE"/>
+        </w:rPr>
+        <w:drawing>
+          <wp:inline distT="0" distB="0" distL="0" distR="0">
+            <wp:extent cx="9361170" cy="5074285"/>
+            <wp:effectExtent l="0" t="0" r="0" b="0"/>
+            <wp:docPr id="7" name="Grafik 7"/>
+            <wp:cNvGraphicFramePr>
+              <a:graphicFrameLocks xmlns:a="http://schemas.openxmlformats.org/drawingml/2006/main" noChangeAspect="1"/>
+            </wp:cNvGraphicFramePr>
+            <a:graphic xmlns:a="http://schemas.openxmlformats.org/drawingml/2006/main">
+              <a:graphicData uri="http://schemas.openxmlformats.org/drawingml/2006/picture">
+                <pic:pic xmlns:pic="http://schemas.openxmlformats.org/drawingml/2006/picture">
+                  <pic:nvPicPr>
+                    <pic:cNvPr id="7" name="BE4361E.tmp"/>
+                    <pic:cNvPicPr/>
+                  </pic:nvPicPr>
+                  <pic:blipFill>
+                    <a:blip r:embed="rId8">
+                      <a:extLst>
+                        <a:ext uri="{28A0092B-C50C-407E-A947-70E740481C1C}">
+                          <a14:useLocalDpi xmlns:a14="http://schemas.microsoft.com/office/drawing/2010/main" val="0"/>
+                        </a:ext>
+                      </a:extLst>
+                    </a:blip>
+                    <a:stretch>
+                      <a:fillRect/>
+                    </a:stretch>
+                  </pic:blipFill>
+                  <pic:spPr>
+                    <a:xfrm>
+                      <a:off x="0" y="0"/>
+                      <a:ext cx="9361170" cy="5074285"/>
+                    </a:xfrm>
+                    <a:prstGeom prst="rect">
+                      <a:avLst/>
+                    </a:prstGeom>
+                  </pic:spPr>
+                </pic:pic>
+              </a:graphicData>
+            </a:graphic>
+          </wp:inline>
+        </w:drawing>
+      </w:r>
+    </w:p>
+    <w:p/>
+    <w:p>
+      <w:r>
+        <w:t>En</w:t>
+      </w:r>
+      <w:r>
+        <w:t xml:space="preserve">coder mit Interrupt </w:t>
+      </w:r>
+      <w:proofErr w:type="spellStart"/>
+      <w:r>
+        <w:t>Mask</w:t>
+      </w:r>
+      <w:proofErr w:type="spellEnd"/>
+      <w:r>
+        <w:t xml:space="preserve"> = </w:t>
+      </w:r>
+      <w:proofErr w:type="spellStart"/>
+      <w:r>
+        <w:t>none</w:t>
+      </w:r>
+      <w:proofErr w:type="spellEnd"/>
+    </w:p>
+    <w:p>
+      <w:r>
+        <w:rPr>
+          <w:noProof/>
+          <w:lang w:eastAsia="de-DE"/>
+        </w:rPr>
+        <w:lastRenderedPageBreak/>
+        <mc:AlternateContent>
+          <mc:Choice Requires="wps">
+            <w:drawing>
+              <wp:anchor distT="0" distB="0" distL="114300" distR="114300" simplePos="0" relativeHeight="251683840" behindDoc="0" locked="0" layoutInCell="1" allowOverlap="1" wp14:anchorId="494A6675" wp14:editId="464977B0">
+                <wp:simplePos x="0" y="0"/>
+                <wp:positionH relativeFrom="column">
+                  <wp:posOffset>203780</wp:posOffset>
+                </wp:positionH>
+                <wp:positionV relativeFrom="paragraph">
+                  <wp:posOffset>3725158</wp:posOffset>
+                </wp:positionV>
+                <wp:extent cx="1933575" cy="1590675"/>
+                <wp:effectExtent l="0" t="0" r="0" b="0"/>
+                <wp:wrapNone/>
+                <wp:docPr id="13" name="Textfeld 13"/>
+                <wp:cNvGraphicFramePr/>
+                <a:graphic xmlns:a="http://schemas.openxmlformats.org/drawingml/2006/main">
+                  <a:graphicData uri="http://schemas.microsoft.com/office/word/2010/wordprocessingShape">
+                    <wps:wsp>
+                      <wps:cNvSpPr txBox="1"/>
+                      <wps:spPr>
+                        <a:xfrm>
+                          <a:off x="0" y="0"/>
+                          <a:ext cx="1933575" cy="1590675"/>
+                        </a:xfrm>
+                        <a:prstGeom prst="rect">
+                          <a:avLst/>
+                        </a:prstGeom>
+                        <a:noFill/>
+                        <a:ln w="6350">
+                          <a:noFill/>
+                        </a:ln>
+                      </wps:spPr>
+                      <wps:txbx>
+                        <w:txbxContent>
+                          <w:p>
+                            <w:pPr>
+                              <w:spacing w:before="240" w:after="240"/>
+                              <w:rPr>
+                                <w:color w:val="FFFFFF" w:themeColor="background1"/>
+                              </w:rPr>
+                            </w:pPr>
+                            <w:bookmarkStart w:id="0" w:name="_GoBack"/>
+                            <w:proofErr w:type="spellStart"/>
+                            <w:r>
+                              <w:rPr>
+                                <w:color w:val="FFFFFF" w:themeColor="background1"/>
+                              </w:rPr>
+                              <w:t>Encode_Audio_Data</w:t>
+                            </w:r>
+                            <w:proofErr w:type="spellEnd"/>
+                          </w:p>
+                          <w:p>
+                            <w:pPr>
+                              <w:spacing w:before="240" w:after="240"/>
+                              <w:rPr>
+                                <w:color w:val="FFFFFF" w:themeColor="background1"/>
+                              </w:rPr>
+                            </w:pPr>
+                            <w:r>
+                              <w:rPr>
+                                <w:color w:val="FFFFFF" w:themeColor="background1"/>
+                              </w:rPr>
+                              <w:t>EDMA_HWI</w:t>
+                            </w:r>
+                          </w:p>
+                          <w:p>
+                            <w:pPr>
+                              <w:spacing w:before="240" w:after="240"/>
+                              <w:rPr>
+                                <w:color w:val="FFFFFF" w:themeColor="background1"/>
+                              </w:rPr>
+                            </w:pPr>
+                            <w:proofErr w:type="spellStart"/>
+                            <w:r>
+                              <w:rPr>
+                                <w:color w:val="FFFFFF" w:themeColor="background1"/>
+                              </w:rPr>
+                              <w:t>SWI_BSPLink_Out</w:t>
+                            </w:r>
+                            <w:proofErr w:type="spellEnd"/>
+                            <w:r>
+                              <w:rPr>
+                                <w:color w:val="FFFFFF" w:themeColor="background1"/>
+                              </w:rPr>
+                              <w:t xml:space="preserve"> ping/</w:t>
+                            </w:r>
+                            <w:proofErr w:type="spellStart"/>
+                            <w:r>
+                              <w:rPr>
+                                <w:color w:val="FFFFFF" w:themeColor="background1"/>
+                              </w:rPr>
+                              <w:t>pong</w:t>
+                            </w:r>
+                            <w:proofErr w:type="spellEnd"/>
+                          </w:p>
+                          <w:p>
+                            <w:pPr>
+                              <w:spacing w:before="240" w:after="240"/>
+                              <w:rPr>
+                                <w:color w:val="FFFFFF" w:themeColor="background1"/>
+                              </w:rPr>
+                            </w:pPr>
+                            <w:proofErr w:type="spellStart"/>
+                            <w:r>
+                              <w:rPr>
+                                <w:color w:val="FFFFFF" w:themeColor="background1"/>
+                              </w:rPr>
+                              <w:t>SWI_ADC_In</w:t>
+                            </w:r>
+                            <w:proofErr w:type="spellEnd"/>
+                            <w:r>
+                              <w:rPr>
+                                <w:color w:val="FFFFFF" w:themeColor="background1"/>
+                              </w:rPr>
+                              <w:t xml:space="preserve"> ping/</w:t>
+                            </w:r>
+                            <w:proofErr w:type="spellStart"/>
+                            <w:r>
+                              <w:rPr>
+                                <w:color w:val="FFFFFF" w:themeColor="background1"/>
+                              </w:rPr>
+                              <w:t>pong</w:t>
+                            </w:r>
+                            <w:proofErr w:type="spellEnd"/>
+                          </w:p>
+                          <w:bookmarkEnd w:id="0"/>
+                          <w:p>
+                            <w:pPr>
+                              <w:rPr>
+                                <w:color w:val="FFFFFF" w:themeColor="background1"/>
+                              </w:rPr>
+                            </w:pPr>
+                          </w:p>
+                        </w:txbxContent>
+                      </wps:txbx>
+                      <wps:bodyPr rot="0" spcFirstLastPara="0" vertOverflow="overflow" horzOverflow="overflow" vert="horz" wrap="square" lIns="91440" tIns="45720" rIns="91440" bIns="45720" numCol="1" spcCol="0" rtlCol="0" fromWordArt="0" anchor="t" anchorCtr="0" forceAA="0" compatLnSpc="1">
+                        <a:prstTxWarp prst="textNoShape">
+                          <a:avLst/>
+                        </a:prstTxWarp>
+                        <a:noAutofit/>
+                      </wps:bodyPr>
+                    </wps:wsp>
+                  </a:graphicData>
+                </a:graphic>
+                <wp14:sizeRelH relativeFrom="margin">
+                  <wp14:pctWidth>0</wp14:pctWidth>
+                </wp14:sizeRelH>
+                <wp14:sizeRelV relativeFrom="margin">
+                  <wp14:pctHeight>0</wp14:pctHeight>
+                </wp14:sizeRelV>
+              </wp:anchor>
+            </w:drawing>
+          </mc:Choice>
+          <mc:Fallback>
+            <w:pict>
+              <v:shapetype w14:anchorId="494A6675" id="_x0000_t202" coordsize="21600,21600" o:spt="202" path="m,l,21600r21600,l21600,xe">
+                <v:stroke joinstyle="miter"/>
+                <v:path gradientshapeok="t" o:connecttype="rect"/>
+              </v:shapetype>
+              <v:shape id="Textfeld 13" o:spid="_x0000_s1034" type="#_x0000_t202" style="position:absolute;margin-left:16.05pt;margin-top:293.3pt;width:152.25pt;height:125.25pt;z-index:251683840;visibility:visible;mso-wrap-style:square;mso-width-percent:0;mso-height-percent:0;mso-wrap-distance-left:9pt;mso-wrap-distance-top:0;mso-wrap-distance-right:9pt;mso-wrap-distance-bottom:0;mso-position-horizontal:absolute;mso-position-horizontal-relative:text;mso-position-vertical:absolute;mso-position-vertical-relative:text;mso-width-percent:0;mso-height-percent:0;mso-width-relative:margin;mso-height-relative:margin;v-text-anchor:top" o:gfxdata="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" filled="f" stroked="f" strokeweight=".5pt">
+                <v:textbox>
+                  <w:txbxContent>
+                    <w:p>
+                      <w:pPr>
+                        <w:spacing w:before="240" w:after="240"/>
+                        <w:rPr>
+                          <w:color w:val="FFFFFF" w:themeColor="background1"/>
+                        </w:rPr>
+                      </w:pPr>
+                      <w:bookmarkStart w:id="1" w:name="_GoBack"/>
+                      <w:proofErr w:type="spellStart"/>
+                      <w:r>
+                        <w:rPr>
+                          <w:color w:val="FFFFFF" w:themeColor="background1"/>
+                        </w:rPr>
+                        <w:t>Encode_Audio_Data</w:t>
+                      </w:r>
+                      <w:proofErr w:type="spellEnd"/>
+                    </w:p>
+                    <w:p>
+                      <w:pPr>
+                        <w:spacing w:before="240" w:after="240"/>
+                        <w:rPr>
+                          <w:color w:val="FFFFFF" w:themeColor="background1"/>
+                        </w:rPr>
+                      </w:pPr>
+                      <w:r>
+                        <w:rPr>
+                          <w:color w:val="FFFFFF" w:themeColor="background1"/>
+                        </w:rPr>
+                        <w:t>EDMA_HWI</w:t>
+                      </w:r>
+                    </w:p>
+                    <w:p>
+                      <w:pPr>
+                        <w:spacing w:before="240" w:after="240"/>
+                        <w:rPr>
+                          <w:color w:val="FFFFFF" w:themeColor="background1"/>
+                        </w:rPr>
+                      </w:pPr>
+                      <w:proofErr w:type="spellStart"/>
+                      <w:r>
+                        <w:rPr>
+                          <w:color w:val="FFFFFF" w:themeColor="background1"/>
+                        </w:rPr>
+                        <w:t>SWI_BSPLink_Out</w:t>
+                      </w:r>
+                      <w:proofErr w:type="spellEnd"/>
+                      <w:r>
+                        <w:rPr>
+                          <w:color w:val="FFFFFF" w:themeColor="background1"/>
+                        </w:rPr>
+                        <w:t xml:space="preserve"> ping/</w:t>
+                      </w:r>
+                      <w:proofErr w:type="spellStart"/>
+                      <w:r>
+                        <w:rPr>
+                          <w:color w:val="FFFFFF" w:themeColor="background1"/>
+                        </w:rPr>
+                        <w:t>pong</w:t>
+                      </w:r>
+                      <w:proofErr w:type="spellEnd"/>
+                    </w:p>
+                    <w:p>
+                      <w:pPr>
+                        <w:spacing w:before="240" w:after="240"/>
+                        <w:rPr>
+                          <w:color w:val="FFFFFF" w:themeColor="background1"/>
+                        </w:rPr>
+                      </w:pPr>
+                      <w:proofErr w:type="spellStart"/>
+                      <w:r>
+                        <w:rPr>
+                          <w:color w:val="FFFFFF" w:themeColor="background1"/>
+                        </w:rPr>
+                        <w:t>SWI_ADC_In</w:t>
+                      </w:r>
+                      <w:proofErr w:type="spellEnd"/>
+                      <w:r>
+                        <w:rPr>
+                          <w:color w:val="FFFFFF" w:themeColor="background1"/>
+                        </w:rPr>
+                        <w:t xml:space="preserve"> ping/</w:t>
+                      </w:r>
+                      <w:proofErr w:type="spellStart"/>
+                      <w:r>
+                        <w:rPr>
+                          <w:color w:val="FFFFFF" w:themeColor="background1"/>
+                        </w:rPr>
+                        <w:t>pong</w:t>
+                      </w:r>
+                      <w:proofErr w:type="spellEnd"/>
+                    </w:p>
+                    <w:bookmarkEnd w:id="1"/>
+                    <w:p>
+                      <w:pPr>
+                        <w:rPr>
+                          <w:color w:val="FFFFFF" w:themeColor="background1"/>
+                        </w:rPr>
+                      </w:pPr>
+                    </w:p>
+                  </w:txbxContent>
+                </v:textbox>
+              </v:shape>
+            </w:pict>
+          </mc:Fallback>
+        </mc:AlternateContent>
+      </w:r>
+      <w:r>
+        <w:rPr>
+          <w:noProof/>
+          <w:lang w:eastAsia="de-DE"/>
+        </w:rPr>
+        <w:drawing>
+          <wp:inline distT="0" distB="0" distL="0" distR="0">
+            <wp:extent cx="9366405" cy="5550010"/>
+            <wp:effectExtent l="0" t="0" r="6350" b="0"/>
+            <wp:docPr id="12" name="Grafik 12"/>
+            <wp:cNvGraphicFramePr>
+              <a:graphicFrameLocks xmlns:a="http://schemas.openxmlformats.org/drawingml/2006/main" noChangeAspect="1"/>
+            </wp:cNvGraphicFramePr>
+            <a:graphic xmlns:a="http://schemas.openxmlformats.org/drawingml/2006/main">
+              <a:graphicData uri="http://schemas.openxmlformats.org/drawingml/2006/picture">
+                <pic:pic xmlns:pic="http://schemas.openxmlformats.org/drawingml/2006/picture">
+                  <pic:nvPicPr>
+                    <pic:cNvPr id="12" name="BE46D5.tmp"/>
+                    <pic:cNvPicPr/>
+                  </pic:nvPicPr>
+                  <pic:blipFill rotWithShape="1">
+                    <a:blip r:embed="rId9">
+                      <a:extLst>
+                        <a:ext uri="{28A0092B-C50C-407E-A947-70E740481C1C}">
+                          <a14:useLocalDpi xmlns:a14="http://schemas.microsoft.com/office/drawing/2010/main" val="0"/>
+                        </a:ext>
+                      </a:extLst>
+                    </a:blip>
+                    <a:srcRect r="8520"/>
+                    <a:stretch/>
+                  </pic:blipFill>
+                  <pic:spPr bwMode="auto">
+                    <a:xfrm>
+                      <a:off x="0" y="0"/>
+                      <a:ext cx="9376487" cy="5555984"/>
+                    </a:xfrm>
+                    <a:prstGeom prst="rect">
+                      <a:avLst/>
+                    </a:prstGeom>
+                    <a:ln>
+                      <a:noFill/>
+                    </a:ln>
+                    <a:extLst>
+                      <a:ext uri="{53640926-AAD7-44D8-BBD7-CCE9431645EC}">
+                        <a14:shadowObscured xmlns:a14="http://schemas.microsoft.com/office/drawing/2010/main"/>
+                      </a:ext>
+                    </a:extLst>
+                  </pic:spPr>
+                </pic:pic>
+              </a:graphicData>
+            </a:graphic>
+          </wp:inline>
+        </w:drawing>
+      </w:r>
+    </w:p>
+    <w:p/>
     <w:sectPr>
       <w:pgSz w:w="15840" w:h="12240" w:orient="landscape"/>
       <w:pgMar w:top="851" w:right="531" w:bottom="426" w:left="567" w:header="708" w:footer="708" w:gutter="0"/>

</xml_diff>